<commit_message>
Aggiornamento test+ Test ICarrelloDao
</commit_message>
<xml_diff>
--- a/Deliverables/TIR_OctoPlus.docx
+++ b/Deliverables/TIR_OctoPlus.docx
@@ -890,6 +890,160 @@
           </w:p>
         </w:tc>
       </w:tr>
+      <w:tr>
+        <w:tc>
+          <w:tcPr>
+            <w:cnfStyle w:val="001000000000" w:firstRow="0" w:lastRow="0" w:firstColumn="1" w:lastColumn="0" w:oddVBand="0" w:evenVBand="0" w:oddHBand="0" w:evenHBand="0" w:firstRowFirstColumn="0" w:firstRowLastColumn="0" w:lastRowFirstColumn="0" w:lastRowLastColumn="0"/>
+            <w:tcW w:w="2407" w:type="dxa"/>
+            <w:tcBorders>
+              <w:top w:val="single" w:sz="4" w:space="0" w:color="9CC2E5" w:themeColor="accent5" w:themeTint="99"/>
+              <w:left w:val="single" w:sz="4" w:space="0" w:color="9CC2E5" w:themeColor="accent5" w:themeTint="99"/>
+              <w:bottom w:val="single" w:sz="4" w:space="0" w:color="9CC2E5" w:themeColor="accent5" w:themeTint="99"/>
+              <w:right w:val="single" w:sz="4" w:space="0" w:color="9CC2E5" w:themeColor="accent5" w:themeTint="99"/>
+            </w:tcBorders>
+          </w:tcPr>
+          <w:p>
+            <w:pPr>
+              <w:jc w:val="center"/>
+              <w:textAlignment w:val="baseline"/>
+              <w:rPr>
+                <w:rFonts w:ascii="Calibri" w:eastAsia="Times New Roman" w:hAnsi="Calibri" w:cs="Calibri"/>
+                <w:color w:val="000000" w:themeColor="text1"/>
+                <w:kern w:val="0"/>
+                <w:lang w:eastAsia="it-IT"/>
+                <w14:ligatures w14:val="none"/>
+              </w:rPr>
+            </w:pPr>
+            <w:r>
+              <w:rPr>
+                <w:rFonts w:ascii="Calibri" w:eastAsia="Times New Roman" w:hAnsi="Calibri" w:cs="Calibri"/>
+                <w:color w:val="000000" w:themeColor="text1"/>
+                <w:kern w:val="0"/>
+                <w:lang w:eastAsia="it-IT"/>
+                <w14:ligatures w14:val="none"/>
+              </w:rPr>
+              <w:t>31/01/2023</w:t>
+            </w:r>
+          </w:p>
+        </w:tc>
+        <w:tc>
+          <w:tcPr>
+            <w:tcW w:w="2407" w:type="dxa"/>
+            <w:tcBorders>
+              <w:top w:val="single" w:sz="4" w:space="0" w:color="9CC2E5" w:themeColor="accent5" w:themeTint="99"/>
+              <w:left w:val="single" w:sz="4" w:space="0" w:color="9CC2E5" w:themeColor="accent5" w:themeTint="99"/>
+              <w:bottom w:val="single" w:sz="4" w:space="0" w:color="9CC2E5" w:themeColor="accent5" w:themeTint="99"/>
+              <w:right w:val="single" w:sz="4" w:space="0" w:color="9CC2E5" w:themeColor="accent5" w:themeTint="99"/>
+            </w:tcBorders>
+          </w:tcPr>
+          <w:p>
+            <w:pPr>
+              <w:jc w:val="center"/>
+              <w:textAlignment w:val="baseline"/>
+              <w:cnfStyle w:val="000000000000" w:firstRow="0" w:lastRow="0" w:firstColumn="0" w:lastColumn="0" w:oddVBand="0" w:evenVBand="0" w:oddHBand="0" w:evenHBand="0" w:firstRowFirstColumn="0" w:firstRowLastColumn="0" w:lastRowFirstColumn="0" w:lastRowLastColumn="0"/>
+              <w:rPr>
+                <w:rFonts w:ascii="Calibri" w:eastAsia="Times New Roman" w:hAnsi="Calibri" w:cs="Calibri"/>
+                <w:b/>
+                <w:bCs/>
+                <w:color w:val="000000" w:themeColor="text1"/>
+                <w:kern w:val="0"/>
+                <w:lang w:eastAsia="it-IT"/>
+                <w14:ligatures w14:val="none"/>
+              </w:rPr>
+            </w:pPr>
+            <w:r>
+              <w:rPr>
+                <w:rFonts w:ascii="Calibri" w:eastAsia="Times New Roman" w:hAnsi="Calibri" w:cs="Calibri"/>
+                <w:b/>
+                <w:bCs/>
+                <w:color w:val="000000" w:themeColor="text1"/>
+                <w:kern w:val="0"/>
+                <w:lang w:eastAsia="it-IT"/>
+                <w14:ligatures w14:val="none"/>
+              </w:rPr>
+              <w:t>0.4</w:t>
+            </w:r>
+          </w:p>
+        </w:tc>
+        <w:tc>
+          <w:tcPr>
+            <w:tcW w:w="2407" w:type="dxa"/>
+            <w:tcBorders>
+              <w:top w:val="single" w:sz="4" w:space="0" w:color="9CC2E5" w:themeColor="accent5" w:themeTint="99"/>
+              <w:left w:val="single" w:sz="4" w:space="0" w:color="9CC2E5" w:themeColor="accent5" w:themeTint="99"/>
+              <w:bottom w:val="single" w:sz="4" w:space="0" w:color="9CC2E5" w:themeColor="accent5" w:themeTint="99"/>
+              <w:right w:val="single" w:sz="4" w:space="0" w:color="9CC2E5" w:themeColor="accent5" w:themeTint="99"/>
+            </w:tcBorders>
+          </w:tcPr>
+          <w:p>
+            <w:pPr>
+              <w:jc w:val="both"/>
+              <w:textAlignment w:val="baseline"/>
+              <w:cnfStyle w:val="000000000000" w:firstRow="0" w:lastRow="0" w:firstColumn="0" w:lastColumn="0" w:oddVBand="0" w:evenVBand="0" w:oddHBand="0" w:evenHBand="0" w:firstRowFirstColumn="0" w:firstRowLastColumn="0" w:lastRowFirstColumn="0" w:lastRowLastColumn="0"/>
+              <w:rPr>
+                <w:rFonts w:ascii="Calibri" w:eastAsia="Times New Roman" w:hAnsi="Calibri" w:cs="Calibri"/>
+                <w:b/>
+                <w:bCs/>
+                <w:color w:val="000000" w:themeColor="text1"/>
+                <w:kern w:val="0"/>
+                <w:lang w:eastAsia="it-IT"/>
+                <w14:ligatures w14:val="none"/>
+              </w:rPr>
+            </w:pPr>
+            <w:r>
+              <w:rPr>
+                <w:rFonts w:ascii="Calibri" w:eastAsia="Times New Roman" w:hAnsi="Calibri" w:cs="Calibri"/>
+                <w:b/>
+                <w:bCs/>
+                <w:color w:val="000000" w:themeColor="text1"/>
+                <w:kern w:val="0"/>
+                <w:lang w:eastAsia="it-IT"/>
+                <w14:ligatures w14:val="none"/>
+              </w:rPr>
+              <w:t>Aggiornamento test+ Test ICarrelloDao</w:t>
+            </w:r>
+          </w:p>
+        </w:tc>
+        <w:tc>
+          <w:tcPr>
+            <w:tcW w:w="2407" w:type="dxa"/>
+            <w:tcBorders>
+              <w:top w:val="single" w:sz="4" w:space="0" w:color="9CC2E5" w:themeColor="accent5" w:themeTint="99"/>
+              <w:left w:val="single" w:sz="4" w:space="0" w:color="9CC2E5" w:themeColor="accent5" w:themeTint="99"/>
+              <w:bottom w:val="single" w:sz="4" w:space="0" w:color="9CC2E5" w:themeColor="accent5" w:themeTint="99"/>
+              <w:right w:val="single" w:sz="4" w:space="0" w:color="9CC2E5" w:themeColor="accent5" w:themeTint="99"/>
+            </w:tcBorders>
+          </w:tcPr>
+          <w:p>
+            <w:pPr>
+              <w:jc w:val="center"/>
+              <w:textAlignment w:val="baseline"/>
+              <w:cnfStyle w:val="000000000000" w:firstRow="0" w:lastRow="0" w:firstColumn="0" w:lastColumn="0" w:oddVBand="0" w:evenVBand="0" w:oddHBand="0" w:evenHBand="0" w:firstRowFirstColumn="0" w:firstRowLastColumn="0" w:lastRowFirstColumn="0" w:lastRowLastColumn="0"/>
+              <w:rPr>
+                <w:rFonts w:ascii="Calibri" w:eastAsia="Times New Roman" w:hAnsi="Calibri" w:cs="Calibri"/>
+                <w:b/>
+                <w:bCs/>
+                <w:color w:val="000000" w:themeColor="text1"/>
+                <w:kern w:val="0"/>
+                <w:lang w:eastAsia="it-IT"/>
+                <w14:ligatures w14:val="none"/>
+              </w:rPr>
+            </w:pPr>
+            <w:r>
+              <w:rPr>
+                <w:rFonts w:ascii="Calibri" w:eastAsia="Times New Roman" w:hAnsi="Calibri" w:cs="Calibri"/>
+                <w:b/>
+                <w:bCs/>
+                <w:color w:val="000000" w:themeColor="text1"/>
+                <w:kern w:val="0"/>
+                <w:lang w:eastAsia="it-IT"/>
+                <w14:ligatures w14:val="none"/>
+              </w:rPr>
+              <w:t>Tomeo Orlando</w:t>
+            </w:r>
+          </w:p>
+        </w:tc>
+      </w:tr>
     </w:tbl>
     <w:p>
       <w:pPr>
@@ -1024,7 +1178,25 @@
           <w:szCs w:val="28"/>
         </w:rPr>
         <w:tab/>
-        <w:t>3.1.1. TCU1_1 : IUserDao</w:t>
+        <w:t xml:space="preserve">3.1.1. </w:t>
+      </w:r>
+      <w:r>
+        <w:rPr>
+          <w:rFonts w:ascii="Times New Roman" w:hAnsi="Times New Roman" w:cs="Times New Roman"/>
+          <w:color w:val="000000" w:themeColor="text1"/>
+          <w:sz w:val="28"/>
+          <w:szCs w:val="28"/>
+        </w:rPr>
+        <w:t>TCI</w:t>
+      </w:r>
+      <w:r>
+        <w:rPr>
+          <w:rFonts w:ascii="Times New Roman" w:hAnsi="Times New Roman" w:cs="Times New Roman"/>
+          <w:color w:val="000000" w:themeColor="text1"/>
+          <w:sz w:val="28"/>
+          <w:szCs w:val="28"/>
+        </w:rPr>
+        <w:t>1_1 : IUserDao</w:t>
       </w:r>
     </w:p>
     <w:p>
@@ -1046,7 +1218,25 @@
           <w:szCs w:val="28"/>
         </w:rPr>
         <w:tab/>
-        <w:t xml:space="preserve">3.1.2  TCU2_1 : ICardDao </w:t>
+        <w:t xml:space="preserve">3.1.2  </w:t>
+      </w:r>
+      <w:r>
+        <w:rPr>
+          <w:rFonts w:ascii="Times New Roman" w:hAnsi="Times New Roman" w:cs="Times New Roman"/>
+          <w:color w:val="000000" w:themeColor="text1"/>
+          <w:sz w:val="28"/>
+          <w:szCs w:val="28"/>
+        </w:rPr>
+        <w:t>TCI</w:t>
+      </w:r>
+      <w:r>
+        <w:rPr>
+          <w:rFonts w:ascii="Times New Roman" w:hAnsi="Times New Roman" w:cs="Times New Roman"/>
+          <w:color w:val="000000" w:themeColor="text1"/>
+          <w:sz w:val="28"/>
+          <w:szCs w:val="28"/>
+        </w:rPr>
+        <w:t xml:space="preserve">2_1 : ICardDao </w:t>
       </w:r>
     </w:p>
     <w:p>
@@ -1089,7 +1279,25 @@
           <w:szCs w:val="28"/>
         </w:rPr>
         <w:tab/>
-        <w:t>3.2.1 TCU2_1 : IProdottoDao</w:t>
+        <w:t xml:space="preserve">3.2.1 </w:t>
+      </w:r>
+      <w:r>
+        <w:rPr>
+          <w:rFonts w:ascii="Times New Roman" w:hAnsi="Times New Roman" w:cs="Times New Roman"/>
+          <w:color w:val="000000" w:themeColor="text1"/>
+          <w:sz w:val="28"/>
+          <w:szCs w:val="28"/>
+        </w:rPr>
+        <w:t>TCI</w:t>
+      </w:r>
+      <w:r>
+        <w:rPr>
+          <w:rFonts w:ascii="Times New Roman" w:hAnsi="Times New Roman" w:cs="Times New Roman"/>
+          <w:color w:val="000000" w:themeColor="text1"/>
+          <w:sz w:val="28"/>
+          <w:szCs w:val="28"/>
+        </w:rPr>
+        <w:t>2_1 : IProdottoDao</w:t>
       </w:r>
     </w:p>
     <w:p>
@@ -1111,7 +1319,25 @@
           <w:szCs w:val="28"/>
         </w:rPr>
         <w:tab/>
-        <w:t>3.2.2 TCU2_2 : IPhotoDao</w:t>
+        <w:t xml:space="preserve">3.2.2 </w:t>
+      </w:r>
+      <w:r>
+        <w:rPr>
+          <w:rFonts w:ascii="Times New Roman" w:hAnsi="Times New Roman" w:cs="Times New Roman"/>
+          <w:color w:val="000000" w:themeColor="text1"/>
+          <w:sz w:val="28"/>
+          <w:szCs w:val="28"/>
+        </w:rPr>
+        <w:t>TCI</w:t>
+      </w:r>
+      <w:r>
+        <w:rPr>
+          <w:rFonts w:ascii="Times New Roman" w:hAnsi="Times New Roman" w:cs="Times New Roman"/>
+          <w:color w:val="000000" w:themeColor="text1"/>
+          <w:sz w:val="28"/>
+          <w:szCs w:val="28"/>
+        </w:rPr>
+        <w:t>2_2 : IPhotoDao</w:t>
       </w:r>
     </w:p>
     <w:p>
@@ -1154,7 +1380,25 @@
           <w:szCs w:val="28"/>
         </w:rPr>
         <w:tab/>
-        <w:t>3.3.1 TCU3_1 : OrdineDaoDataSource</w:t>
+        <w:t xml:space="preserve">3.3.1 </w:t>
+      </w:r>
+      <w:r>
+        <w:rPr>
+          <w:rFonts w:ascii="Times New Roman" w:hAnsi="Times New Roman" w:cs="Times New Roman"/>
+          <w:color w:val="000000" w:themeColor="text1"/>
+          <w:sz w:val="28"/>
+          <w:szCs w:val="28"/>
+        </w:rPr>
+        <w:t>TCI</w:t>
+      </w:r>
+      <w:r>
+        <w:rPr>
+          <w:rFonts w:ascii="Times New Roman" w:hAnsi="Times New Roman" w:cs="Times New Roman"/>
+          <w:color w:val="000000" w:themeColor="text1"/>
+          <w:sz w:val="28"/>
+          <w:szCs w:val="28"/>
+        </w:rPr>
+        <w:t>3_1 : OrdineDaoDataSource</w:t>
       </w:r>
     </w:p>
     <w:p>
@@ -1197,7 +1441,25 @@
           <w:szCs w:val="28"/>
         </w:rPr>
         <w:tab/>
-        <w:t>3.3.1 TCU3_1 : ICarrelloDao</w:t>
+        <w:t xml:space="preserve">3.3.1 </w:t>
+      </w:r>
+      <w:r>
+        <w:rPr>
+          <w:rFonts w:ascii="Times New Roman" w:hAnsi="Times New Roman" w:cs="Times New Roman"/>
+          <w:color w:val="000000" w:themeColor="text1"/>
+          <w:sz w:val="28"/>
+          <w:szCs w:val="28"/>
+        </w:rPr>
+        <w:t>TCI</w:t>
+      </w:r>
+      <w:r>
+        <w:rPr>
+          <w:rFonts w:ascii="Times New Roman" w:hAnsi="Times New Roman" w:cs="Times New Roman"/>
+          <w:color w:val="000000" w:themeColor="text1"/>
+          <w:sz w:val="28"/>
+          <w:szCs w:val="28"/>
+        </w:rPr>
+        <w:t>3_1 : ICarrelloDao</w:t>
       </w:r>
     </w:p>
     <w:p>
@@ -1240,7 +1502,25 @@
           <w:szCs w:val="28"/>
         </w:rPr>
         <w:tab/>
-        <w:t>3.5.1 TCU5_1 : IGestoreDao</w:t>
+        <w:t xml:space="preserve">3.5.1 </w:t>
+      </w:r>
+      <w:r>
+        <w:rPr>
+          <w:rFonts w:ascii="Times New Roman" w:hAnsi="Times New Roman" w:cs="Times New Roman"/>
+          <w:color w:val="000000" w:themeColor="text1"/>
+          <w:sz w:val="28"/>
+          <w:szCs w:val="28"/>
+        </w:rPr>
+        <w:t>TCI</w:t>
+      </w:r>
+      <w:r>
+        <w:rPr>
+          <w:rFonts w:ascii="Times New Roman" w:hAnsi="Times New Roman" w:cs="Times New Roman"/>
+          <w:color w:val="000000" w:themeColor="text1"/>
+          <w:sz w:val="28"/>
+          <w:szCs w:val="28"/>
+        </w:rPr>
+        <w:t>5_1 : IGestoreDao</w:t>
       </w:r>
     </w:p>
     <w:p/>
@@ -1414,204 +1694,6 @@
     </w:p>
     <w:p>
       <w:pPr>
-        <w:jc w:val="both"/>
-        <w:rPr>
-          <w:b/>
-          <w:bCs/>
-        </w:rPr>
-      </w:pPr>
-    </w:p>
-    <w:p>
-      <w:pPr>
-        <w:jc w:val="both"/>
-        <w:rPr>
-          <w:b/>
-          <w:bCs/>
-        </w:rPr>
-      </w:pPr>
-    </w:p>
-    <w:p>
-      <w:pPr>
-        <w:jc w:val="both"/>
-        <w:rPr>
-          <w:b/>
-          <w:bCs/>
-        </w:rPr>
-      </w:pPr>
-    </w:p>
-    <w:p>
-      <w:pPr>
-        <w:jc w:val="both"/>
-        <w:rPr>
-          <w:b/>
-          <w:bCs/>
-        </w:rPr>
-      </w:pPr>
-    </w:p>
-    <w:p>
-      <w:pPr>
-        <w:jc w:val="both"/>
-        <w:rPr>
-          <w:b/>
-          <w:bCs/>
-        </w:rPr>
-      </w:pPr>
-    </w:p>
-    <w:p>
-      <w:pPr>
-        <w:jc w:val="both"/>
-        <w:rPr>
-          <w:b/>
-          <w:bCs/>
-        </w:rPr>
-      </w:pPr>
-    </w:p>
-    <w:p>
-      <w:pPr>
-        <w:jc w:val="both"/>
-        <w:rPr>
-          <w:b/>
-          <w:bCs/>
-        </w:rPr>
-      </w:pPr>
-    </w:p>
-    <w:p>
-      <w:pPr>
-        <w:jc w:val="both"/>
-        <w:rPr>
-          <w:b/>
-          <w:bCs/>
-        </w:rPr>
-      </w:pPr>
-    </w:p>
-    <w:p>
-      <w:pPr>
-        <w:jc w:val="both"/>
-        <w:rPr>
-          <w:b/>
-          <w:bCs/>
-        </w:rPr>
-      </w:pPr>
-    </w:p>
-    <w:p>
-      <w:pPr>
-        <w:jc w:val="both"/>
-        <w:rPr>
-          <w:b/>
-          <w:bCs/>
-        </w:rPr>
-      </w:pPr>
-    </w:p>
-    <w:p>
-      <w:pPr>
-        <w:jc w:val="both"/>
-        <w:rPr>
-          <w:b/>
-          <w:bCs/>
-        </w:rPr>
-      </w:pPr>
-    </w:p>
-    <w:p>
-      <w:pPr>
-        <w:jc w:val="both"/>
-        <w:rPr>
-          <w:b/>
-          <w:bCs/>
-        </w:rPr>
-      </w:pPr>
-    </w:p>
-    <w:p>
-      <w:pPr>
-        <w:jc w:val="both"/>
-        <w:rPr>
-          <w:b/>
-          <w:bCs/>
-        </w:rPr>
-      </w:pPr>
-    </w:p>
-    <w:p>
-      <w:pPr>
-        <w:jc w:val="both"/>
-        <w:rPr>
-          <w:b/>
-          <w:bCs/>
-        </w:rPr>
-      </w:pPr>
-    </w:p>
-    <w:p>
-      <w:pPr>
-        <w:jc w:val="both"/>
-        <w:rPr>
-          <w:b/>
-          <w:bCs/>
-        </w:rPr>
-      </w:pPr>
-    </w:p>
-    <w:p>
-      <w:pPr>
-        <w:jc w:val="both"/>
-        <w:rPr>
-          <w:b/>
-          <w:bCs/>
-        </w:rPr>
-      </w:pPr>
-    </w:p>
-    <w:p>
-      <w:pPr>
-        <w:jc w:val="both"/>
-        <w:rPr>
-          <w:b/>
-          <w:bCs/>
-        </w:rPr>
-      </w:pPr>
-    </w:p>
-    <w:p>
-      <w:pPr>
-        <w:jc w:val="both"/>
-        <w:rPr>
-          <w:b/>
-          <w:bCs/>
-        </w:rPr>
-      </w:pPr>
-    </w:p>
-    <w:p>
-      <w:pPr>
-        <w:jc w:val="both"/>
-        <w:rPr>
-          <w:b/>
-          <w:bCs/>
-        </w:rPr>
-      </w:pPr>
-    </w:p>
-    <w:p>
-      <w:pPr>
-        <w:jc w:val="both"/>
-        <w:rPr>
-          <w:b/>
-          <w:bCs/>
-        </w:rPr>
-      </w:pPr>
-    </w:p>
-    <w:p>
-      <w:pPr>
-        <w:jc w:val="both"/>
-        <w:rPr>
-          <w:b/>
-          <w:bCs/>
-        </w:rPr>
-      </w:pPr>
-    </w:p>
-    <w:p>
-      <w:pPr>
-        <w:jc w:val="both"/>
-        <w:rPr>
-          <w:b/>
-          <w:bCs/>
-        </w:rPr>
-      </w:pPr>
-    </w:p>
-    <w:p>
-      <w:pPr>
         <w:pStyle w:val="Paragrafoelenco"/>
         <w:numPr>
           <w:ilvl w:val="0"/>
@@ -1632,48 +1714,91 @@
           <w:sz w:val="28"/>
           <w:szCs w:val="28"/>
         </w:rPr>
-        <w:t>Esecuzione dei test di unità</w:t>
-      </w:r>
-    </w:p>
-    <w:p>
-      <w:pPr>
-        <w:pStyle w:val="Paragrafoelenco"/>
-        <w:numPr>
-          <w:ilvl w:val="1"/>
-          <w:numId w:val="4"/>
-        </w:numPr>
-        <w:tabs>
-          <w:tab w:val="left" w:pos="984"/>
-        </w:tabs>
+        <w:t xml:space="preserve">Esecuzione dei test di </w:t>
+      </w:r>
+      <w:r>
         <w:rPr>
           <w:b/>
           <w:bCs/>
           <w:sz w:val="28"/>
           <w:szCs w:val="28"/>
         </w:rPr>
-      </w:pPr>
-      <w:r>
-        <w:rPr>
+        <w:t>unita</w:t>
+      </w:r>
+    </w:p>
+    <w:p>
+      <w:pPr>
+        <w:rPr>
+          <w:sz w:val="24"/>
+          <w:szCs w:val="24"/>
+        </w:rPr>
+      </w:pPr>
+    </w:p>
+    <w:p>
+      <w:pPr>
+        <w:ind w:firstLine="708"/>
+        <w:rPr>
+          <w:rFonts w:ascii="Times New Roman" w:hAnsi="Times New Roman" w:cs="Times New Roman"/>
           <w:b/>
           <w:bCs/>
-          <w:sz w:val="28"/>
-          <w:szCs w:val="28"/>
-        </w:rPr>
-        <w:t>Package GestioneUtenti</w:t>
-      </w:r>
-    </w:p>
-    <w:p>
-      <w:pPr>
-        <w:pStyle w:val="Paragrafoelenco"/>
-        <w:tabs>
-          <w:tab w:val="left" w:pos="984"/>
-        </w:tabs>
-        <w:ind w:left="1404"/>
-        <w:rPr>
+          <w:color w:val="000000" w:themeColor="text1"/>
+          <w:sz w:val="28"/>
+          <w:szCs w:val="28"/>
+        </w:rPr>
+      </w:pPr>
+      <w:r>
+        <w:rPr>
+          <w:rFonts w:ascii="Times New Roman" w:hAnsi="Times New Roman" w:cs="Times New Roman"/>
           <w:b/>
           <w:bCs/>
-          <w:sz w:val="28"/>
-          <w:szCs w:val="28"/>
+          <w:color w:val="000000" w:themeColor="text1"/>
+          <w:sz w:val="28"/>
+          <w:szCs w:val="28"/>
+        </w:rPr>
+        <w:t>3.3.1T</w:t>
+      </w:r>
+      <w:r>
+        <w:rPr>
+          <w:rFonts w:ascii="Times New Roman" w:hAnsi="Times New Roman" w:cs="Times New Roman"/>
+          <w:b/>
+          <w:bCs/>
+          <w:color w:val="000000" w:themeColor="text1"/>
+          <w:sz w:val="28"/>
+          <w:szCs w:val="28"/>
+        </w:rPr>
+        <w:t>U</w:t>
+      </w:r>
+      <w:r>
+        <w:rPr>
+          <w:rFonts w:ascii="Times New Roman" w:hAnsi="Times New Roman" w:cs="Times New Roman"/>
+          <w:b/>
+          <w:bCs/>
+          <w:color w:val="000000" w:themeColor="text1"/>
+          <w:sz w:val="28"/>
+          <w:szCs w:val="28"/>
+        </w:rPr>
+        <w:t>CarrelloDao</w:t>
+      </w:r>
+    </w:p>
+    <w:p>
+      <w:pPr>
+        <w:ind w:firstLine="708"/>
+        <w:rPr>
+          <w:rFonts w:ascii="Times New Roman" w:hAnsi="Times New Roman" w:cs="Times New Roman"/>
+          <w:b/>
+          <w:bCs/>
+          <w:color w:val="000000" w:themeColor="text1"/>
+          <w:sz w:val="28"/>
+          <w:szCs w:val="28"/>
+        </w:rPr>
+      </w:pPr>
+    </w:p>
+    <w:p>
+      <w:pPr>
+        <w:ind w:firstLine="708"/>
+        <w:rPr>
+          <w:b/>
+          <w:bCs/>
         </w:rPr>
       </w:pPr>
       <w:r>
@@ -1681,14 +1806,12 @@
           <w:b/>
           <w:bCs/>
           <w:noProof/>
-          <w:sz w:val="28"/>
-          <w:szCs w:val="28"/>
         </w:rPr>
         <w:drawing>
-          <wp:inline distT="0" distB="0" distL="0" distR="0" wp14:anchorId="311C104F" wp14:editId="1CAA754D">
-            <wp:extent cx="4458086" cy="4320914"/>
-            <wp:effectExtent l="0" t="0" r="0" b="3810"/>
-            <wp:docPr id="1396139256" name="Immagine 1"/>
+          <wp:inline distT="0" distB="0" distL="0" distR="0" wp14:anchorId="5DCCC486" wp14:editId="139C43A4">
+            <wp:extent cx="6050804" cy="2682472"/>
+            <wp:effectExtent l="0" t="0" r="7620" b="3810"/>
+            <wp:docPr id="372248257" name="Immagine 1"/>
             <wp:cNvGraphicFramePr>
               <a:graphicFrameLocks xmlns:a="http://schemas.openxmlformats.org/drawingml/2006/main" noChangeAspect="1"/>
             </wp:cNvGraphicFramePr>
@@ -1696,7 +1819,7 @@
               <a:graphicData uri="http://schemas.openxmlformats.org/drawingml/2006/picture">
                 <pic:pic xmlns:pic="http://schemas.openxmlformats.org/drawingml/2006/picture">
                   <pic:nvPicPr>
-                    <pic:cNvPr id="1396139256" name=""/>
+                    <pic:cNvPr id="372248257" name=""/>
                     <pic:cNvPicPr/>
                   </pic:nvPicPr>
                   <pic:blipFill>
@@ -1708,7 +1831,7 @@
                   <pic:spPr>
                     <a:xfrm>
                       <a:off x="0" y="0"/>
-                      <a:ext cx="4458086" cy="4320914"/>
+                      <a:ext cx="6050804" cy="2682472"/>
                     </a:xfrm>
                     <a:prstGeom prst="rect">
                       <a:avLst/>
@@ -1728,7 +1851,6 @@
           <w:tab w:val="left" w:pos="984"/>
         </w:tabs>
         <w:ind w:left="1404"/>
-        <w:jc w:val="both"/>
         <w:rPr>
           <w:sz w:val="24"/>
           <w:szCs w:val="24"/>
@@ -1739,7 +1861,393 @@
           <w:sz w:val="24"/>
           <w:szCs w:val="24"/>
         </w:rPr>
-        <w:t xml:space="preserve">Durante il test sono stati individuate 4 failure: </w:t>
+        <w:t>Durante il test è stata individuata una failure:</w:t>
+      </w:r>
+    </w:p>
+    <w:tbl>
+      <w:tblPr>
+        <w:tblStyle w:val="Grigliatabella"/>
+        <w:tblW w:w="0" w:type="auto"/>
+        <w:tblInd w:w="2328" w:type="dxa"/>
+        <w:tblLook w:val="04A0" w:firstRow="1" w:lastRow="0" w:firstColumn="1" w:lastColumn="0" w:noHBand="0" w:noVBand="1"/>
+      </w:tblPr>
+      <w:tblGrid>
+        <w:gridCol w:w="3355"/>
+        <w:gridCol w:w="3945"/>
+      </w:tblGrid>
+      <w:tr>
+        <w:tc>
+          <w:tcPr>
+            <w:tcW w:w="4814" w:type="dxa"/>
+            <w:shd w:val="clear" w:color="auto" w:fill="9CC2E5" w:themeFill="accent5" w:themeFillTint="99"/>
+          </w:tcPr>
+          <w:p>
+            <w:pPr>
+              <w:pStyle w:val="Paragrafoelenco"/>
+              <w:tabs>
+                <w:tab w:val="left" w:pos="984"/>
+              </w:tabs>
+              <w:ind w:left="0"/>
+            </w:pPr>
+            <w:r>
+              <w:t>Test Case ID</w:t>
+            </w:r>
+          </w:p>
+        </w:tc>
+        <w:tc>
+          <w:tcPr>
+            <w:tcW w:w="4814" w:type="dxa"/>
+          </w:tcPr>
+          <w:p>
+            <w:pPr>
+              <w:pStyle w:val="Paragrafoelenco"/>
+              <w:tabs>
+                <w:tab w:val="left" w:pos="984"/>
+              </w:tabs>
+              <w:ind w:left="0"/>
+            </w:pPr>
+            <w:r>
+              <w:t>TCU_3_1_1 salvaCarrelloCorretto</w:t>
+            </w:r>
+          </w:p>
+        </w:tc>
+      </w:tr>
+      <w:tr>
+        <w:tc>
+          <w:tcPr>
+            <w:tcW w:w="4814" w:type="dxa"/>
+            <w:shd w:val="clear" w:color="auto" w:fill="9CC2E5" w:themeFill="accent5" w:themeFillTint="99"/>
+          </w:tcPr>
+          <w:p>
+            <w:pPr>
+              <w:pStyle w:val="Paragrafoelenco"/>
+              <w:tabs>
+                <w:tab w:val="left" w:pos="984"/>
+              </w:tabs>
+              <w:ind w:left="0"/>
+            </w:pPr>
+            <w:r>
+              <w:t>Data</w:t>
+            </w:r>
+          </w:p>
+        </w:tc>
+        <w:tc>
+          <w:tcPr>
+            <w:tcW w:w="4814" w:type="dxa"/>
+          </w:tcPr>
+          <w:p>
+            <w:pPr>
+              <w:pStyle w:val="Paragrafoelenco"/>
+              <w:tabs>
+                <w:tab w:val="left" w:pos="984"/>
+              </w:tabs>
+              <w:ind w:left="0"/>
+            </w:pPr>
+            <w:r>
+              <w:t>30/01/2022</w:t>
+            </w:r>
+          </w:p>
+        </w:tc>
+      </w:tr>
+      <w:tr>
+        <w:tc>
+          <w:tcPr>
+            <w:tcW w:w="4814" w:type="dxa"/>
+            <w:shd w:val="clear" w:color="auto" w:fill="9CC2E5" w:themeFill="accent5" w:themeFillTint="99"/>
+          </w:tcPr>
+          <w:p>
+            <w:pPr>
+              <w:pStyle w:val="Paragrafoelenco"/>
+              <w:tabs>
+                <w:tab w:val="left" w:pos="984"/>
+              </w:tabs>
+              <w:ind w:left="0"/>
+            </w:pPr>
+            <w:r>
+              <w:t>Output atteso</w:t>
+            </w:r>
+          </w:p>
+        </w:tc>
+        <w:tc>
+          <w:tcPr>
+            <w:tcW w:w="4814" w:type="dxa"/>
+          </w:tcPr>
+          <w:p>
+            <w:pPr>
+              <w:pStyle w:val="Paragrafoelenco"/>
+              <w:tabs>
+                <w:tab w:val="left" w:pos="984"/>
+              </w:tabs>
+              <w:ind w:left="0"/>
+            </w:pPr>
+            <w:r>
+              <w:t>Salva il carrello nel DB</w:t>
+            </w:r>
+          </w:p>
+        </w:tc>
+      </w:tr>
+      <w:tr>
+        <w:tc>
+          <w:tcPr>
+            <w:tcW w:w="4814" w:type="dxa"/>
+            <w:shd w:val="clear" w:color="auto" w:fill="9CC2E5" w:themeFill="accent5" w:themeFillTint="99"/>
+          </w:tcPr>
+          <w:p>
+            <w:pPr>
+              <w:pStyle w:val="Paragrafoelenco"/>
+              <w:tabs>
+                <w:tab w:val="left" w:pos="984"/>
+              </w:tabs>
+              <w:ind w:left="0"/>
+            </w:pPr>
+            <w:r>
+              <w:t>Output del sistema</w:t>
+            </w:r>
+          </w:p>
+        </w:tc>
+        <w:tc>
+          <w:tcPr>
+            <w:tcW w:w="4814" w:type="dxa"/>
+          </w:tcPr>
+          <w:p>
+            <w:pPr>
+              <w:pStyle w:val="Paragrafoelenco"/>
+              <w:tabs>
+                <w:tab w:val="left" w:pos="984"/>
+              </w:tabs>
+              <w:ind w:left="0"/>
+            </w:pPr>
+            <w:r>
+              <w:t>TooFewActualInvocations</w:t>
+            </w:r>
+          </w:p>
+        </w:tc>
+      </w:tr>
+      <w:tr>
+        <w:trPr>
+          <w:trHeight w:val="58"/>
+        </w:trPr>
+        <w:tc>
+          <w:tcPr>
+            <w:tcW w:w="4814" w:type="dxa"/>
+            <w:shd w:val="clear" w:color="auto" w:fill="9CC2E5" w:themeFill="accent5" w:themeFillTint="99"/>
+          </w:tcPr>
+          <w:p>
+            <w:pPr>
+              <w:pStyle w:val="Paragrafoelenco"/>
+              <w:tabs>
+                <w:tab w:val="left" w:pos="984"/>
+              </w:tabs>
+              <w:ind w:left="0"/>
+            </w:pPr>
+            <w:r>
+              <w:lastRenderedPageBreak/>
+              <w:t>Errore</w:t>
+            </w:r>
+          </w:p>
+        </w:tc>
+        <w:tc>
+          <w:tcPr>
+            <w:tcW w:w="4814" w:type="dxa"/>
+          </w:tcPr>
+          <w:p>
+            <w:pPr>
+              <w:tabs>
+                <w:tab w:val="left" w:pos="984"/>
+              </w:tabs>
+            </w:pPr>
+            <w:r>
+              <w:t>Il conteggio effettivo delle invocazioni del metodo non rispetta le aspettative (3 invocazioni); ciò è avvenuto nel contesto del metodo ‘salvaCarrello’</w:t>
+            </w:r>
+          </w:p>
+        </w:tc>
+      </w:tr>
+    </w:tbl>
+    <w:p>
+      <w:pPr>
+        <w:jc w:val="both"/>
+        <w:rPr>
+          <w:b/>
+          <w:bCs/>
+        </w:rPr>
+      </w:pPr>
+    </w:p>
+    <w:p>
+      <w:pPr>
+        <w:pStyle w:val="Paragrafoelenco"/>
+        <w:numPr>
+          <w:ilvl w:val="0"/>
+          <w:numId w:val="4"/>
+        </w:numPr>
+        <w:jc w:val="both"/>
+        <w:rPr>
+          <w:b/>
+          <w:bCs/>
+          <w:sz w:val="28"/>
+          <w:szCs w:val="28"/>
+        </w:rPr>
+      </w:pPr>
+      <w:r>
+        <w:rPr>
+          <w:b/>
+          <w:bCs/>
+          <w:sz w:val="28"/>
+          <w:szCs w:val="28"/>
+        </w:rPr>
+        <w:t xml:space="preserve">Esecuzione dei test di </w:t>
+      </w:r>
+      <w:r>
+        <w:rPr>
+          <w:b/>
+          <w:bCs/>
+          <w:sz w:val="28"/>
+          <w:szCs w:val="28"/>
+        </w:rPr>
+        <w:t>integrazione</w:t>
+      </w:r>
+    </w:p>
+    <w:p>
+      <w:pPr>
+        <w:pStyle w:val="Paragrafoelenco"/>
+        <w:numPr>
+          <w:ilvl w:val="1"/>
+          <w:numId w:val="4"/>
+        </w:numPr>
+        <w:tabs>
+          <w:tab w:val="left" w:pos="984"/>
+        </w:tabs>
+        <w:rPr>
+          <w:b/>
+          <w:bCs/>
+          <w:sz w:val="28"/>
+          <w:szCs w:val="28"/>
+        </w:rPr>
+      </w:pPr>
+      <w:r>
+        <w:rPr>
+          <w:b/>
+          <w:bCs/>
+          <w:sz w:val="28"/>
+          <w:szCs w:val="28"/>
+        </w:rPr>
+        <w:t>Package GestioneUtenti</w:t>
+      </w:r>
+    </w:p>
+    <w:p>
+      <w:pPr>
+        <w:pStyle w:val="Paragrafoelenco"/>
+        <w:tabs>
+          <w:tab w:val="left" w:pos="984"/>
+        </w:tabs>
+        <w:ind w:left="1404"/>
+        <w:rPr>
+          <w:b/>
+          <w:bCs/>
+          <w:sz w:val="28"/>
+          <w:szCs w:val="28"/>
+        </w:rPr>
+      </w:pPr>
+    </w:p>
+    <w:p>
+      <w:pPr>
+        <w:pStyle w:val="Paragrafoelenco"/>
+        <w:tabs>
+          <w:tab w:val="left" w:pos="984"/>
+        </w:tabs>
+        <w:ind w:left="1404"/>
+        <w:rPr>
+          <w:b/>
+          <w:bCs/>
+          <w:sz w:val="28"/>
+          <w:szCs w:val="28"/>
+        </w:rPr>
+      </w:pPr>
+      <w:r>
+        <w:drawing>
+          <wp:inline distT="0" distB="0" distL="0" distR="0" wp14:anchorId="00B53B4E" wp14:editId="43B0CA32">
+            <wp:extent cx="5288738" cy="6012701"/>
+            <wp:effectExtent l="0" t="0" r="7620" b="7620"/>
+            <wp:docPr id="729547585" name="Immagine 1"/>
+            <wp:cNvGraphicFramePr>
+              <a:graphicFrameLocks xmlns:a="http://schemas.openxmlformats.org/drawingml/2006/main" noChangeAspect="1"/>
+            </wp:cNvGraphicFramePr>
+            <a:graphic xmlns:a="http://schemas.openxmlformats.org/drawingml/2006/main">
+              <a:graphicData uri="http://schemas.openxmlformats.org/drawingml/2006/picture">
+                <pic:pic xmlns:pic="http://schemas.openxmlformats.org/drawingml/2006/picture">
+                  <pic:nvPicPr>
+                    <pic:cNvPr id="1462210438" name=""/>
+                    <pic:cNvPicPr/>
+                  </pic:nvPicPr>
+                  <pic:blipFill>
+                    <a:blip r:embed="rId7"/>
+                    <a:stretch>
+                      <a:fillRect/>
+                    </a:stretch>
+                  </pic:blipFill>
+                  <pic:spPr>
+                    <a:xfrm>
+                      <a:off x="0" y="0"/>
+                      <a:ext cx="5288738" cy="6012701"/>
+                    </a:xfrm>
+                    <a:prstGeom prst="rect">
+                      <a:avLst/>
+                    </a:prstGeom>
+                  </pic:spPr>
+                </pic:pic>
+              </a:graphicData>
+            </a:graphic>
+          </wp:inline>
+        </w:drawing>
+      </w:r>
+    </w:p>
+    <w:p>
+      <w:pPr>
+        <w:pStyle w:val="Paragrafoelenco"/>
+        <w:tabs>
+          <w:tab w:val="left" w:pos="984"/>
+        </w:tabs>
+        <w:ind w:left="1404"/>
+        <w:rPr>
+          <w:b/>
+          <w:bCs/>
+          <w:sz w:val="28"/>
+          <w:szCs w:val="28"/>
+        </w:rPr>
+      </w:pPr>
+    </w:p>
+    <w:p>
+      <w:pPr>
+        <w:pStyle w:val="Paragrafoelenco"/>
+        <w:tabs>
+          <w:tab w:val="left" w:pos="984"/>
+        </w:tabs>
+        <w:ind w:left="1404"/>
+        <w:jc w:val="both"/>
+        <w:rPr>
+          <w:sz w:val="24"/>
+          <w:szCs w:val="24"/>
+        </w:rPr>
+      </w:pPr>
+      <w:r>
+        <w:rPr>
+          <w:sz w:val="24"/>
+          <w:szCs w:val="24"/>
+        </w:rPr>
+        <w:t xml:space="preserve">Durante il test sono stati individuate </w:t>
+      </w:r>
+      <w:r>
+        <w:rPr>
+          <w:sz w:val="24"/>
+          <w:szCs w:val="24"/>
+        </w:rPr>
+        <w:t>4</w:t>
+      </w:r>
+      <w:r>
+        <w:rPr>
+          <w:sz w:val="24"/>
+          <w:szCs w:val="24"/>
+        </w:rPr>
+        <w:t xml:space="preserve"> failure: </w:t>
       </w:r>
     </w:p>
     <w:p>
@@ -1753,12 +2261,16 @@
           <w:tab w:val="left" w:pos="984"/>
         </w:tabs>
         <w:rPr>
+          <w:b/>
+          <w:bCs/>
           <w:sz w:val="24"/>
           <w:szCs w:val="24"/>
         </w:rPr>
       </w:pPr>
       <w:r>
         <w:rPr>
+          <w:b/>
+          <w:bCs/>
           <w:sz w:val="24"/>
           <w:szCs w:val="24"/>
         </w:rPr>
@@ -1808,7 +2320,10 @@
               <w:ind w:left="0"/>
             </w:pPr>
             <w:r>
-              <w:t>TCU_1_1_1 doRetrieveByEmailTestNull</w:t>
+              <w:t>TCI</w:t>
+            </w:r>
+            <w:r>
+              <w:t>_1_1_1 doRetrieveByEmailTestNull</w:t>
             </w:r>
           </w:p>
         </w:tc>
@@ -1942,6 +2457,7 @@
               <w:ind w:left="0"/>
             </w:pPr>
             <w:r>
+              <w:lastRenderedPageBreak/>
               <w:t>Errore</w:t>
             </w:r>
           </w:p>
@@ -1960,6 +2476,972 @@
             </w:pPr>
             <w:r>
               <w:t>L’eccezione lanciata non è quella attesa</w:t>
+            </w:r>
+          </w:p>
+        </w:tc>
+      </w:tr>
+    </w:tbl>
+    <w:p>
+      <w:pPr>
+        <w:pStyle w:val="Paragrafoelenco"/>
+        <w:tabs>
+          <w:tab w:val="left" w:pos="984"/>
+        </w:tabs>
+        <w:ind w:left="2328"/>
+      </w:pPr>
+    </w:p>
+    <w:tbl>
+      <w:tblPr>
+        <w:tblStyle w:val="Grigliatabella"/>
+        <w:tblW w:w="0" w:type="auto"/>
+        <w:tblInd w:w="2328" w:type="dxa"/>
+        <w:tblLook w:val="04A0" w:firstRow="1" w:lastRow="0" w:firstColumn="1" w:lastColumn="0" w:noHBand="0" w:noVBand="1"/>
+      </w:tblPr>
+      <w:tblGrid>
+        <w:gridCol w:w="3275"/>
+        <w:gridCol w:w="4025"/>
+      </w:tblGrid>
+      <w:tr>
+        <w:tc>
+          <w:tcPr>
+            <w:tcW w:w="4814" w:type="dxa"/>
+            <w:shd w:val="clear" w:color="auto" w:fill="9CC2E5" w:themeFill="accent5" w:themeFillTint="99"/>
+          </w:tcPr>
+          <w:p>
+            <w:pPr>
+              <w:pStyle w:val="Paragrafoelenco"/>
+              <w:tabs>
+                <w:tab w:val="left" w:pos="984"/>
+              </w:tabs>
+              <w:ind w:left="0"/>
+            </w:pPr>
+            <w:r>
+              <w:t>Test Case ID</w:t>
+            </w:r>
+          </w:p>
+        </w:tc>
+        <w:tc>
+          <w:tcPr>
+            <w:tcW w:w="4814" w:type="dxa"/>
+          </w:tcPr>
+          <w:p>
+            <w:pPr>
+              <w:pStyle w:val="Paragrafoelenco"/>
+              <w:tabs>
+                <w:tab w:val="left" w:pos="984"/>
+              </w:tabs>
+              <w:ind w:left="0"/>
+            </w:pPr>
+            <w:r>
+              <w:t>TCI</w:t>
+            </w:r>
+            <w:r>
+              <w:t>_1_1_</w:t>
+            </w:r>
+            <w:r>
+              <w:t>3</w:t>
+            </w:r>
+            <w:r>
+              <w:t xml:space="preserve"> doRetrieve</w:t>
+            </w:r>
+            <w:r>
+              <w:t>AllUsersTestVuoto</w:t>
+            </w:r>
+          </w:p>
+        </w:tc>
+      </w:tr>
+      <w:tr>
+        <w:tc>
+          <w:tcPr>
+            <w:tcW w:w="4814" w:type="dxa"/>
+            <w:shd w:val="clear" w:color="auto" w:fill="9CC2E5" w:themeFill="accent5" w:themeFillTint="99"/>
+          </w:tcPr>
+          <w:p>
+            <w:pPr>
+              <w:pStyle w:val="Paragrafoelenco"/>
+              <w:tabs>
+                <w:tab w:val="left" w:pos="984"/>
+              </w:tabs>
+              <w:ind w:left="0"/>
+            </w:pPr>
+            <w:r>
+              <w:t>Data</w:t>
+            </w:r>
+          </w:p>
+        </w:tc>
+        <w:tc>
+          <w:tcPr>
+            <w:tcW w:w="4814" w:type="dxa"/>
+          </w:tcPr>
+          <w:p>
+            <w:pPr>
+              <w:pStyle w:val="Paragrafoelenco"/>
+              <w:tabs>
+                <w:tab w:val="left" w:pos="984"/>
+              </w:tabs>
+              <w:ind w:left="0"/>
+            </w:pPr>
+            <w:r>
+              <w:t>23/01/2022</w:t>
+            </w:r>
+          </w:p>
+        </w:tc>
+      </w:tr>
+      <w:tr>
+        <w:tc>
+          <w:tcPr>
+            <w:tcW w:w="4814" w:type="dxa"/>
+            <w:shd w:val="clear" w:color="auto" w:fill="9CC2E5" w:themeFill="accent5" w:themeFillTint="99"/>
+          </w:tcPr>
+          <w:p>
+            <w:pPr>
+              <w:pStyle w:val="Paragrafoelenco"/>
+              <w:tabs>
+                <w:tab w:val="left" w:pos="984"/>
+              </w:tabs>
+              <w:ind w:left="0"/>
+            </w:pPr>
+            <w:r>
+              <w:t>Output atteso</w:t>
+            </w:r>
+          </w:p>
+        </w:tc>
+        <w:tc>
+          <w:tcPr>
+            <w:tcW w:w="4814" w:type="dxa"/>
+          </w:tcPr>
+          <w:p>
+            <w:pPr>
+              <w:pStyle w:val="Paragrafoelenco"/>
+              <w:tabs>
+                <w:tab w:val="left" w:pos="984"/>
+              </w:tabs>
+              <w:ind w:left="0"/>
+            </w:pPr>
+            <w:r>
+              <w:t>Eccezione CheckException lanciata</w:t>
+            </w:r>
+          </w:p>
+        </w:tc>
+      </w:tr>
+      <w:tr>
+        <w:tc>
+          <w:tcPr>
+            <w:tcW w:w="4814" w:type="dxa"/>
+            <w:shd w:val="clear" w:color="auto" w:fill="9CC2E5" w:themeFill="accent5" w:themeFillTint="99"/>
+          </w:tcPr>
+          <w:p>
+            <w:pPr>
+              <w:pStyle w:val="Paragrafoelenco"/>
+              <w:tabs>
+                <w:tab w:val="left" w:pos="984"/>
+              </w:tabs>
+              <w:ind w:left="0"/>
+            </w:pPr>
+            <w:r>
+              <w:t>Output del sistema</w:t>
+            </w:r>
+          </w:p>
+        </w:tc>
+        <w:tc>
+          <w:tcPr>
+            <w:tcW w:w="4814" w:type="dxa"/>
+          </w:tcPr>
+          <w:p>
+            <w:pPr>
+              <w:pStyle w:val="Paragrafoelenco"/>
+              <w:tabs>
+                <w:tab w:val="left" w:pos="984"/>
+              </w:tabs>
+              <w:ind w:left="0"/>
+            </w:pPr>
+            <w:r>
+              <w:t>Eccezione NullPointerException lanciata</w:t>
+            </w:r>
+          </w:p>
+        </w:tc>
+      </w:tr>
+      <w:tr>
+        <w:trPr>
+          <w:trHeight w:val="58"/>
+        </w:trPr>
+        <w:tc>
+          <w:tcPr>
+            <w:tcW w:w="4814" w:type="dxa"/>
+            <w:shd w:val="clear" w:color="auto" w:fill="9CC2E5" w:themeFill="accent5" w:themeFillTint="99"/>
+          </w:tcPr>
+          <w:p>
+            <w:pPr>
+              <w:pStyle w:val="Paragrafoelenco"/>
+              <w:tabs>
+                <w:tab w:val="left" w:pos="984"/>
+              </w:tabs>
+              <w:ind w:left="0"/>
+            </w:pPr>
+            <w:r>
+              <w:t>Errore</w:t>
+            </w:r>
+          </w:p>
+        </w:tc>
+        <w:tc>
+          <w:tcPr>
+            <w:tcW w:w="4814" w:type="dxa"/>
+          </w:tcPr>
+          <w:p>
+            <w:pPr>
+              <w:pStyle w:val="Paragrafoelenco"/>
+              <w:tabs>
+                <w:tab w:val="left" w:pos="984"/>
+              </w:tabs>
+              <w:ind w:left="0"/>
+            </w:pPr>
+            <w:r>
+              <w:t>L’eccezione lanciata non è quella attesa</w:t>
+            </w:r>
+          </w:p>
+        </w:tc>
+      </w:tr>
+    </w:tbl>
+    <w:p>
+      <w:pPr>
+        <w:pStyle w:val="Paragrafoelenco"/>
+        <w:tabs>
+          <w:tab w:val="left" w:pos="984"/>
+        </w:tabs>
+        <w:ind w:left="2328"/>
+      </w:pPr>
+    </w:p>
+    <w:tbl>
+      <w:tblPr>
+        <w:tblStyle w:val="Grigliatabella"/>
+        <w:tblW w:w="0" w:type="auto"/>
+        <w:tblInd w:w="2328" w:type="dxa"/>
+        <w:tblLook w:val="04A0" w:firstRow="1" w:lastRow="0" w:firstColumn="1" w:lastColumn="0" w:noHBand="0" w:noVBand="1"/>
+      </w:tblPr>
+      <w:tblGrid>
+        <w:gridCol w:w="3361"/>
+        <w:gridCol w:w="3939"/>
+      </w:tblGrid>
+      <w:tr>
+        <w:tc>
+          <w:tcPr>
+            <w:tcW w:w="4814" w:type="dxa"/>
+            <w:shd w:val="clear" w:color="auto" w:fill="9CC2E5" w:themeFill="accent5" w:themeFillTint="99"/>
+          </w:tcPr>
+          <w:p>
+            <w:pPr>
+              <w:pStyle w:val="Paragrafoelenco"/>
+              <w:tabs>
+                <w:tab w:val="left" w:pos="984"/>
+              </w:tabs>
+              <w:ind w:left="0"/>
+            </w:pPr>
+            <w:r>
+              <w:t>Test Case ID</w:t>
+            </w:r>
+          </w:p>
+        </w:tc>
+        <w:tc>
+          <w:tcPr>
+            <w:tcW w:w="4814" w:type="dxa"/>
+          </w:tcPr>
+          <w:p>
+            <w:pPr>
+              <w:pStyle w:val="Paragrafoelenco"/>
+              <w:tabs>
+                <w:tab w:val="left" w:pos="984"/>
+              </w:tabs>
+              <w:ind w:left="0"/>
+            </w:pPr>
+            <w:r>
+              <w:t>TCI</w:t>
+            </w:r>
+            <w:r>
+              <w:t>_1_1_3 doRetrieveAllUsersNome</w:t>
+            </w:r>
+          </w:p>
+        </w:tc>
+      </w:tr>
+      <w:tr>
+        <w:tc>
+          <w:tcPr>
+            <w:tcW w:w="4814" w:type="dxa"/>
+            <w:shd w:val="clear" w:color="auto" w:fill="9CC2E5" w:themeFill="accent5" w:themeFillTint="99"/>
+          </w:tcPr>
+          <w:p>
+            <w:pPr>
+              <w:pStyle w:val="Paragrafoelenco"/>
+              <w:tabs>
+                <w:tab w:val="left" w:pos="984"/>
+              </w:tabs>
+              <w:ind w:left="0"/>
+            </w:pPr>
+            <w:r>
+              <w:t>Data</w:t>
+            </w:r>
+          </w:p>
+        </w:tc>
+        <w:tc>
+          <w:tcPr>
+            <w:tcW w:w="4814" w:type="dxa"/>
+          </w:tcPr>
+          <w:p>
+            <w:pPr>
+              <w:pStyle w:val="Paragrafoelenco"/>
+              <w:tabs>
+                <w:tab w:val="left" w:pos="984"/>
+              </w:tabs>
+              <w:ind w:left="0"/>
+            </w:pPr>
+            <w:r>
+              <w:t>23/01/2022</w:t>
+            </w:r>
+          </w:p>
+        </w:tc>
+      </w:tr>
+      <w:tr>
+        <w:tc>
+          <w:tcPr>
+            <w:tcW w:w="4814" w:type="dxa"/>
+            <w:shd w:val="clear" w:color="auto" w:fill="9CC2E5" w:themeFill="accent5" w:themeFillTint="99"/>
+          </w:tcPr>
+          <w:p>
+            <w:pPr>
+              <w:pStyle w:val="Paragrafoelenco"/>
+              <w:tabs>
+                <w:tab w:val="left" w:pos="984"/>
+              </w:tabs>
+              <w:ind w:left="0"/>
+            </w:pPr>
+            <w:r>
+              <w:t>Output atteso</w:t>
+            </w:r>
+          </w:p>
+        </w:tc>
+        <w:tc>
+          <w:tcPr>
+            <w:tcW w:w="4814" w:type="dxa"/>
+          </w:tcPr>
+          <w:p>
+            <w:pPr>
+              <w:pStyle w:val="Paragrafoelenco"/>
+              <w:tabs>
+                <w:tab w:val="left" w:pos="984"/>
+              </w:tabs>
+              <w:ind w:left="0"/>
+            </w:pPr>
+            <w:r>
+              <w:t xml:space="preserve">ArrayList&lt;Utente&gt; </w:t>
+            </w:r>
+          </w:p>
+        </w:tc>
+      </w:tr>
+      <w:tr>
+        <w:tc>
+          <w:tcPr>
+            <w:tcW w:w="4814" w:type="dxa"/>
+            <w:shd w:val="clear" w:color="auto" w:fill="9CC2E5" w:themeFill="accent5" w:themeFillTint="99"/>
+          </w:tcPr>
+          <w:p>
+            <w:pPr>
+              <w:pStyle w:val="Paragrafoelenco"/>
+              <w:tabs>
+                <w:tab w:val="left" w:pos="984"/>
+              </w:tabs>
+              <w:ind w:left="0"/>
+            </w:pPr>
+            <w:r>
+              <w:t>Output del sistema</w:t>
+            </w:r>
+          </w:p>
+        </w:tc>
+        <w:tc>
+          <w:tcPr>
+            <w:tcW w:w="4814" w:type="dxa"/>
+          </w:tcPr>
+          <w:p>
+            <w:pPr>
+              <w:pStyle w:val="Paragrafoelenco"/>
+              <w:tabs>
+                <w:tab w:val="left" w:pos="984"/>
+              </w:tabs>
+              <w:ind w:left="0"/>
+            </w:pPr>
+            <w:r>
+              <w:t>null</w:t>
+            </w:r>
+          </w:p>
+        </w:tc>
+      </w:tr>
+      <w:tr>
+        <w:trPr>
+          <w:trHeight w:val="58"/>
+        </w:trPr>
+        <w:tc>
+          <w:tcPr>
+            <w:tcW w:w="4814" w:type="dxa"/>
+            <w:shd w:val="clear" w:color="auto" w:fill="9CC2E5" w:themeFill="accent5" w:themeFillTint="99"/>
+          </w:tcPr>
+          <w:p>
+            <w:pPr>
+              <w:pStyle w:val="Paragrafoelenco"/>
+              <w:tabs>
+                <w:tab w:val="left" w:pos="984"/>
+              </w:tabs>
+              <w:ind w:left="0"/>
+            </w:pPr>
+            <w:r>
+              <w:t>Errore</w:t>
+            </w:r>
+          </w:p>
+        </w:tc>
+        <w:tc>
+          <w:tcPr>
+            <w:tcW w:w="4814" w:type="dxa"/>
+          </w:tcPr>
+          <w:p>
+            <w:pPr>
+              <w:pStyle w:val="Paragrafoelenco"/>
+              <w:tabs>
+                <w:tab w:val="left" w:pos="984"/>
+              </w:tabs>
+              <w:ind w:left="0"/>
+              <w:rPr>
+                <w:u w:val="single"/>
+              </w:rPr>
+            </w:pPr>
+            <w:r>
+              <w:t>Non viene restituita la lista di Utenti</w:t>
+            </w:r>
+          </w:p>
+        </w:tc>
+      </w:tr>
+    </w:tbl>
+    <w:p>
+      <w:pPr>
+        <w:tabs>
+          <w:tab w:val="left" w:pos="984"/>
+        </w:tabs>
+      </w:pPr>
+    </w:p>
+    <w:tbl>
+      <w:tblPr>
+        <w:tblStyle w:val="Grigliatabella"/>
+        <w:tblW w:w="0" w:type="auto"/>
+        <w:tblInd w:w="2328" w:type="dxa"/>
+        <w:tblLook w:val="04A0" w:firstRow="1" w:lastRow="0" w:firstColumn="1" w:lastColumn="0" w:noHBand="0" w:noVBand="1"/>
+      </w:tblPr>
+      <w:tblGrid>
+        <w:gridCol w:w="3354"/>
+        <w:gridCol w:w="3946"/>
+      </w:tblGrid>
+      <w:tr>
+        <w:tc>
+          <w:tcPr>
+            <w:tcW w:w="4814" w:type="dxa"/>
+            <w:shd w:val="clear" w:color="auto" w:fill="9CC2E5" w:themeFill="accent5" w:themeFillTint="99"/>
+          </w:tcPr>
+          <w:p>
+            <w:pPr>
+              <w:pStyle w:val="Paragrafoelenco"/>
+              <w:tabs>
+                <w:tab w:val="left" w:pos="984"/>
+              </w:tabs>
+              <w:ind w:left="0"/>
+            </w:pPr>
+            <w:r>
+              <w:t>Test Case ID</w:t>
+            </w:r>
+          </w:p>
+        </w:tc>
+        <w:tc>
+          <w:tcPr>
+            <w:tcW w:w="4814" w:type="dxa"/>
+          </w:tcPr>
+          <w:p>
+            <w:pPr>
+              <w:pStyle w:val="Paragrafoelenco"/>
+              <w:tabs>
+                <w:tab w:val="left" w:pos="984"/>
+              </w:tabs>
+              <w:ind w:left="0"/>
+              <w:rPr>
+                <w:u w:val="single"/>
+              </w:rPr>
+            </w:pPr>
+            <w:r>
+              <w:t>TCI</w:t>
+            </w:r>
+            <w:r>
+              <w:t>_1_1_3 doRetrieveAllUsersEmail</w:t>
+            </w:r>
+            <w:r>
+              <w:rPr>
+                <w:u w:val="single"/>
+              </w:rPr>
+              <w:t>s</w:t>
+            </w:r>
+          </w:p>
+        </w:tc>
+      </w:tr>
+      <w:tr>
+        <w:tc>
+          <w:tcPr>
+            <w:tcW w:w="4814" w:type="dxa"/>
+            <w:shd w:val="clear" w:color="auto" w:fill="9CC2E5" w:themeFill="accent5" w:themeFillTint="99"/>
+          </w:tcPr>
+          <w:p>
+            <w:pPr>
+              <w:pStyle w:val="Paragrafoelenco"/>
+              <w:tabs>
+                <w:tab w:val="left" w:pos="984"/>
+              </w:tabs>
+              <w:ind w:left="0"/>
+            </w:pPr>
+            <w:r>
+              <w:t>Data</w:t>
+            </w:r>
+          </w:p>
+        </w:tc>
+        <w:tc>
+          <w:tcPr>
+            <w:tcW w:w="4814" w:type="dxa"/>
+          </w:tcPr>
+          <w:p>
+            <w:pPr>
+              <w:pStyle w:val="Paragrafoelenco"/>
+              <w:tabs>
+                <w:tab w:val="left" w:pos="984"/>
+              </w:tabs>
+              <w:ind w:left="0"/>
+            </w:pPr>
+            <w:r>
+              <w:t>23/01/2022</w:t>
+            </w:r>
+          </w:p>
+        </w:tc>
+      </w:tr>
+      <w:tr>
+        <w:tc>
+          <w:tcPr>
+            <w:tcW w:w="4814" w:type="dxa"/>
+            <w:shd w:val="clear" w:color="auto" w:fill="9CC2E5" w:themeFill="accent5" w:themeFillTint="99"/>
+          </w:tcPr>
+          <w:p>
+            <w:pPr>
+              <w:pStyle w:val="Paragrafoelenco"/>
+              <w:tabs>
+                <w:tab w:val="left" w:pos="984"/>
+              </w:tabs>
+              <w:ind w:left="0"/>
+            </w:pPr>
+            <w:r>
+              <w:t>Output atteso</w:t>
+            </w:r>
+          </w:p>
+        </w:tc>
+        <w:tc>
+          <w:tcPr>
+            <w:tcW w:w="4814" w:type="dxa"/>
+          </w:tcPr>
+          <w:p>
+            <w:pPr>
+              <w:pStyle w:val="Paragrafoelenco"/>
+              <w:tabs>
+                <w:tab w:val="left" w:pos="984"/>
+              </w:tabs>
+              <w:ind w:left="0"/>
+            </w:pPr>
+            <w:r>
+              <w:t xml:space="preserve">ArrayList&lt;Utente&gt; </w:t>
+            </w:r>
+          </w:p>
+        </w:tc>
+      </w:tr>
+      <w:tr>
+        <w:tc>
+          <w:tcPr>
+            <w:tcW w:w="4814" w:type="dxa"/>
+            <w:shd w:val="clear" w:color="auto" w:fill="9CC2E5" w:themeFill="accent5" w:themeFillTint="99"/>
+          </w:tcPr>
+          <w:p>
+            <w:pPr>
+              <w:pStyle w:val="Paragrafoelenco"/>
+              <w:tabs>
+                <w:tab w:val="left" w:pos="984"/>
+              </w:tabs>
+              <w:ind w:left="0"/>
+            </w:pPr>
+            <w:r>
+              <w:t>Output del sistema</w:t>
+            </w:r>
+          </w:p>
+        </w:tc>
+        <w:tc>
+          <w:tcPr>
+            <w:tcW w:w="4814" w:type="dxa"/>
+          </w:tcPr>
+          <w:p>
+            <w:pPr>
+              <w:pStyle w:val="Paragrafoelenco"/>
+              <w:tabs>
+                <w:tab w:val="left" w:pos="984"/>
+              </w:tabs>
+              <w:ind w:left="0"/>
+            </w:pPr>
+            <w:r>
+              <w:t>null</w:t>
+            </w:r>
+          </w:p>
+        </w:tc>
+      </w:tr>
+      <w:tr>
+        <w:trPr>
+          <w:trHeight w:val="58"/>
+        </w:trPr>
+        <w:tc>
+          <w:tcPr>
+            <w:tcW w:w="4814" w:type="dxa"/>
+            <w:shd w:val="clear" w:color="auto" w:fill="9CC2E5" w:themeFill="accent5" w:themeFillTint="99"/>
+          </w:tcPr>
+          <w:p>
+            <w:pPr>
+              <w:pStyle w:val="Paragrafoelenco"/>
+              <w:tabs>
+                <w:tab w:val="left" w:pos="984"/>
+              </w:tabs>
+              <w:ind w:left="0"/>
+            </w:pPr>
+            <w:r>
+              <w:t>Errore</w:t>
+            </w:r>
+          </w:p>
+        </w:tc>
+        <w:tc>
+          <w:tcPr>
+            <w:tcW w:w="4814" w:type="dxa"/>
+          </w:tcPr>
+          <w:p>
+            <w:pPr>
+              <w:pStyle w:val="Paragrafoelenco"/>
+              <w:tabs>
+                <w:tab w:val="left" w:pos="984"/>
+              </w:tabs>
+              <w:ind w:left="0"/>
+              <w:rPr>
+                <w:u w:val="single"/>
+              </w:rPr>
+            </w:pPr>
+            <w:r>
+              <w:t>Non viene restituita la lista di Utenti</w:t>
+            </w:r>
+          </w:p>
+        </w:tc>
+      </w:tr>
+    </w:tbl>
+    <w:p>
+      <w:pPr>
+        <w:tabs>
+          <w:tab w:val="left" w:pos="984"/>
+        </w:tabs>
+      </w:pPr>
+    </w:p>
+    <w:p>
+      <w:pPr>
+        <w:pStyle w:val="Paragrafoelenco"/>
+        <w:numPr>
+          <w:ilvl w:val="2"/>
+          <w:numId w:val="4"/>
+        </w:numPr>
+        <w:tabs>
+          <w:tab w:val="left" w:pos="984"/>
+        </w:tabs>
+        <w:rPr>
+          <w:b/>
+          <w:bCs/>
+        </w:rPr>
+      </w:pPr>
+      <w:r>
+        <w:rPr>
+          <w:b/>
+          <w:bCs/>
+        </w:rPr>
+        <w:t>ICartaDao</w:t>
+      </w:r>
+    </w:p>
+    <w:p>
+      <w:pPr>
+        <w:tabs>
+          <w:tab w:val="left" w:pos="984"/>
+        </w:tabs>
+        <w:ind w:left="1608"/>
+      </w:pPr>
+    </w:p>
+    <w:p>
+      <w:pPr>
+        <w:tabs>
+          <w:tab w:val="left" w:pos="984"/>
+        </w:tabs>
+        <w:ind w:left="1608"/>
+      </w:pPr>
+      <w:r>
+        <w:drawing>
+          <wp:inline distT="0" distB="0" distL="0" distR="0" wp14:anchorId="78A85FD0" wp14:editId="28D6571B">
+            <wp:extent cx="5715495" cy="4221846"/>
+            <wp:effectExtent l="0" t="0" r="0" b="0"/>
+            <wp:docPr id="2106525202" name="Immagine 1"/>
+            <wp:cNvGraphicFramePr>
+              <a:graphicFrameLocks xmlns:a="http://schemas.openxmlformats.org/drawingml/2006/main" noChangeAspect="1"/>
+            </wp:cNvGraphicFramePr>
+            <a:graphic xmlns:a="http://schemas.openxmlformats.org/drawingml/2006/main">
+              <a:graphicData uri="http://schemas.openxmlformats.org/drawingml/2006/picture">
+                <pic:pic xmlns:pic="http://schemas.openxmlformats.org/drawingml/2006/picture">
+                  <pic:nvPicPr>
+                    <pic:cNvPr id="2106525202" name=""/>
+                    <pic:cNvPicPr/>
+                  </pic:nvPicPr>
+                  <pic:blipFill rotWithShape="1">
+                    <a:blip r:embed="rId8"/>
+                    <a:srcRect l="-111" t="1805" r="111" b="-1805"/>
+                    <a:stretch/>
+                  </pic:blipFill>
+                  <pic:spPr>
+                    <a:xfrm>
+                      <a:off x="0" y="0"/>
+                      <a:ext cx="5715495" cy="4221846"/>
+                    </a:xfrm>
+                    <a:prstGeom prst="rect">
+                      <a:avLst/>
+                    </a:prstGeom>
+                  </pic:spPr>
+                </pic:pic>
+              </a:graphicData>
+            </a:graphic>
+          </wp:inline>
+        </w:drawing>
+      </w:r>
+    </w:p>
+    <w:p>
+      <w:pPr>
+        <w:tabs>
+          <w:tab w:val="left" w:pos="2460"/>
+        </w:tabs>
+      </w:pPr>
+      <w:r>
+        <w:t xml:space="preserve">                                Durante il test sono state individuate 2 failure:</w:t>
+      </w:r>
+    </w:p>
+    <w:tbl>
+      <w:tblPr>
+        <w:tblStyle w:val="Grigliatabella"/>
+        <w:tblW w:w="0" w:type="auto"/>
+        <w:tblInd w:w="2328" w:type="dxa"/>
+        <w:tblLook w:val="04A0" w:firstRow="1" w:lastRow="0" w:firstColumn="1" w:lastColumn="0" w:noHBand="0" w:noVBand="1"/>
+      </w:tblPr>
+      <w:tblGrid>
+        <w:gridCol w:w="3360"/>
+        <w:gridCol w:w="3940"/>
+      </w:tblGrid>
+      <w:tr>
+        <w:tc>
+          <w:tcPr>
+            <w:tcW w:w="4814" w:type="dxa"/>
+            <w:shd w:val="clear" w:color="auto" w:fill="9CC2E5" w:themeFill="accent5" w:themeFillTint="99"/>
+          </w:tcPr>
+          <w:p>
+            <w:pPr>
+              <w:pStyle w:val="Paragrafoelenco"/>
+              <w:tabs>
+                <w:tab w:val="left" w:pos="984"/>
+              </w:tabs>
+              <w:ind w:left="0"/>
+            </w:pPr>
+            <w:r>
+              <w:lastRenderedPageBreak/>
+              <w:t>Test Case ID</w:t>
+            </w:r>
+          </w:p>
+        </w:tc>
+        <w:tc>
+          <w:tcPr>
+            <w:tcW w:w="4814" w:type="dxa"/>
+          </w:tcPr>
+          <w:p>
+            <w:pPr>
+              <w:pStyle w:val="Paragrafoelenco"/>
+              <w:tabs>
+                <w:tab w:val="left" w:pos="984"/>
+              </w:tabs>
+              <w:ind w:left="0"/>
+            </w:pPr>
+            <w:r>
+              <w:t>TCI</w:t>
+            </w:r>
+            <w:r>
+              <w:t>_1_2_1 salvaCarrelloTestCorretto</w:t>
+            </w:r>
+          </w:p>
+        </w:tc>
+      </w:tr>
+      <w:tr>
+        <w:tc>
+          <w:tcPr>
+            <w:tcW w:w="4814" w:type="dxa"/>
+            <w:shd w:val="clear" w:color="auto" w:fill="9CC2E5" w:themeFill="accent5" w:themeFillTint="99"/>
+          </w:tcPr>
+          <w:p>
+            <w:pPr>
+              <w:pStyle w:val="Paragrafoelenco"/>
+              <w:tabs>
+                <w:tab w:val="left" w:pos="984"/>
+              </w:tabs>
+              <w:ind w:left="0"/>
+            </w:pPr>
+            <w:r>
+              <w:t>Data</w:t>
+            </w:r>
+          </w:p>
+        </w:tc>
+        <w:tc>
+          <w:tcPr>
+            <w:tcW w:w="4814" w:type="dxa"/>
+          </w:tcPr>
+          <w:p>
+            <w:pPr>
+              <w:pStyle w:val="Paragrafoelenco"/>
+              <w:tabs>
+                <w:tab w:val="left" w:pos="984"/>
+              </w:tabs>
+              <w:ind w:left="0"/>
+            </w:pPr>
+            <w:r>
+              <w:t>2</w:t>
+            </w:r>
+            <w:r>
+              <w:t>4</w:t>
+            </w:r>
+            <w:r>
+              <w:t>/01/2022</w:t>
+            </w:r>
+          </w:p>
+        </w:tc>
+      </w:tr>
+      <w:tr>
+        <w:tc>
+          <w:tcPr>
+            <w:tcW w:w="4814" w:type="dxa"/>
+            <w:shd w:val="clear" w:color="auto" w:fill="9CC2E5" w:themeFill="accent5" w:themeFillTint="99"/>
+          </w:tcPr>
+          <w:p>
+            <w:pPr>
+              <w:pStyle w:val="Paragrafoelenco"/>
+              <w:tabs>
+                <w:tab w:val="left" w:pos="984"/>
+              </w:tabs>
+              <w:ind w:left="0"/>
+            </w:pPr>
+            <w:r>
+              <w:t>Output atteso</w:t>
+            </w:r>
+          </w:p>
+        </w:tc>
+        <w:tc>
+          <w:tcPr>
+            <w:tcW w:w="4814" w:type="dxa"/>
+          </w:tcPr>
+          <w:p>
+            <w:pPr>
+              <w:pStyle w:val="Paragrafoelenco"/>
+              <w:tabs>
+                <w:tab w:val="left" w:pos="984"/>
+              </w:tabs>
+              <w:ind w:left="0"/>
+            </w:pPr>
+            <w:r>
+              <w:t>Salva la carta nel DB</w:t>
+            </w:r>
+          </w:p>
+        </w:tc>
+      </w:tr>
+      <w:tr>
+        <w:tc>
+          <w:tcPr>
+            <w:tcW w:w="4814" w:type="dxa"/>
+            <w:shd w:val="clear" w:color="auto" w:fill="9CC2E5" w:themeFill="accent5" w:themeFillTint="99"/>
+          </w:tcPr>
+          <w:p>
+            <w:pPr>
+              <w:pStyle w:val="Paragrafoelenco"/>
+              <w:tabs>
+                <w:tab w:val="left" w:pos="984"/>
+              </w:tabs>
+              <w:ind w:left="0"/>
+            </w:pPr>
+            <w:r>
+              <w:t>Output del sistema</w:t>
+            </w:r>
+          </w:p>
+        </w:tc>
+        <w:tc>
+          <w:tcPr>
+            <w:tcW w:w="4814" w:type="dxa"/>
+          </w:tcPr>
+          <w:p>
+            <w:pPr>
+              <w:pStyle w:val="Paragrafoelenco"/>
+              <w:tabs>
+                <w:tab w:val="left" w:pos="984"/>
+              </w:tabs>
+              <w:ind w:left="0"/>
+            </w:pPr>
+            <w:r>
+              <w:t>ComparisonFailure</w:t>
+            </w:r>
+          </w:p>
+        </w:tc>
+      </w:tr>
+      <w:tr>
+        <w:trPr>
+          <w:trHeight w:val="58"/>
+        </w:trPr>
+        <w:tc>
+          <w:tcPr>
+            <w:tcW w:w="4814" w:type="dxa"/>
+            <w:shd w:val="clear" w:color="auto" w:fill="9CC2E5" w:themeFill="accent5" w:themeFillTint="99"/>
+          </w:tcPr>
+          <w:p>
+            <w:pPr>
+              <w:pStyle w:val="Paragrafoelenco"/>
+              <w:tabs>
+                <w:tab w:val="left" w:pos="984"/>
+              </w:tabs>
+              <w:ind w:left="0"/>
+            </w:pPr>
+            <w:r>
+              <w:t>Errore</w:t>
+            </w:r>
+          </w:p>
+        </w:tc>
+        <w:tc>
+          <w:tcPr>
+            <w:tcW w:w="4814" w:type="dxa"/>
+          </w:tcPr>
+          <w:p>
+            <w:pPr>
+              <w:pStyle w:val="Paragrafoelenco"/>
+              <w:tabs>
+                <w:tab w:val="left" w:pos="984"/>
+              </w:tabs>
+              <w:ind w:left="0"/>
+            </w:pPr>
+            <w:r>
+              <w:t xml:space="preserve">il conteggio delle righe nella tabella "Carta" </w:t>
+            </w:r>
+            <w:r>
+              <w:t>nel</w:t>
+            </w:r>
+            <w:r>
+              <w:t xml:space="preserve"> database non corrisponde a quanto atteso</w:t>
             </w:r>
           </w:p>
         </w:tc>
@@ -1988,7 +3470,7 @@
       <w:tr>
         <w:tc>
           <w:tcPr>
-            <w:tcW w:w="4814" w:type="dxa"/>
+            <w:tcW w:w="3366" w:type="dxa"/>
             <w:shd w:val="clear" w:color="auto" w:fill="9CC2E5" w:themeFill="accent5" w:themeFillTint="99"/>
           </w:tcPr>
           <w:p>
@@ -2006,18 +3488,21 @@
         </w:tc>
         <w:tc>
           <w:tcPr>
-            <w:tcW w:w="4814" w:type="dxa"/>
-          </w:tcPr>
-          <w:p>
-            <w:pPr>
-              <w:pStyle w:val="Paragrafoelenco"/>
-              <w:tabs>
-                <w:tab w:val="left" w:pos="984"/>
-              </w:tabs>
-              <w:ind w:left="0"/>
-            </w:pPr>
-            <w:r>
-              <w:t>TCU_1_1_2 doRetrieveByKeyTestNull</w:t>
+            <w:tcW w:w="3934" w:type="dxa"/>
+          </w:tcPr>
+          <w:p>
+            <w:pPr>
+              <w:pStyle w:val="Paragrafoelenco"/>
+              <w:tabs>
+                <w:tab w:val="left" w:pos="984"/>
+              </w:tabs>
+              <w:ind w:left="0"/>
+            </w:pPr>
+            <w:r>
+              <w:t>TCI</w:t>
+            </w:r>
+            <w:r>
+              <w:t>_1_2_2 salvaCarrelloTestPresente</w:t>
             </w:r>
           </w:p>
         </w:tc>
@@ -2025,7 +3510,7 @@
       <w:tr>
         <w:tc>
           <w:tcPr>
-            <w:tcW w:w="4814" w:type="dxa"/>
+            <w:tcW w:w="3366" w:type="dxa"/>
             <w:shd w:val="clear" w:color="auto" w:fill="9CC2E5" w:themeFill="accent5" w:themeFillTint="99"/>
           </w:tcPr>
           <w:p>
@@ -2043,18 +3528,24 @@
         </w:tc>
         <w:tc>
           <w:tcPr>
-            <w:tcW w:w="4814" w:type="dxa"/>
-          </w:tcPr>
-          <w:p>
-            <w:pPr>
-              <w:pStyle w:val="Paragrafoelenco"/>
-              <w:tabs>
-                <w:tab w:val="left" w:pos="984"/>
-              </w:tabs>
-              <w:ind w:left="0"/>
-            </w:pPr>
-            <w:r>
-              <w:t>23/01/2022</w:t>
+            <w:tcW w:w="3934" w:type="dxa"/>
+          </w:tcPr>
+          <w:p>
+            <w:pPr>
+              <w:pStyle w:val="Paragrafoelenco"/>
+              <w:tabs>
+                <w:tab w:val="left" w:pos="984"/>
+              </w:tabs>
+              <w:ind w:left="0"/>
+            </w:pPr>
+            <w:r>
+              <w:t>2</w:t>
+            </w:r>
+            <w:r>
+              <w:t>4</w:t>
+            </w:r>
+            <w:r>
+              <w:t>/01/2022</w:t>
             </w:r>
           </w:p>
         </w:tc>
@@ -2062,7 +3553,7 @@
       <w:tr>
         <w:tc>
           <w:tcPr>
-            <w:tcW w:w="4814" w:type="dxa"/>
+            <w:tcW w:w="3366" w:type="dxa"/>
             <w:shd w:val="clear" w:color="auto" w:fill="9CC2E5" w:themeFill="accent5" w:themeFillTint="99"/>
           </w:tcPr>
           <w:p>
@@ -2080,18 +3571,18 @@
         </w:tc>
         <w:tc>
           <w:tcPr>
-            <w:tcW w:w="4814" w:type="dxa"/>
-          </w:tcPr>
-          <w:p>
-            <w:pPr>
-              <w:pStyle w:val="Paragrafoelenco"/>
-              <w:tabs>
-                <w:tab w:val="left" w:pos="984"/>
-              </w:tabs>
-              <w:ind w:left="0"/>
-            </w:pPr>
-            <w:r>
-              <w:t>Eccezione CheckException lanciata</w:t>
+            <w:tcW w:w="3934" w:type="dxa"/>
+          </w:tcPr>
+          <w:p>
+            <w:pPr>
+              <w:pStyle w:val="Paragrafoelenco"/>
+              <w:tabs>
+                <w:tab w:val="left" w:pos="984"/>
+              </w:tabs>
+              <w:ind w:left="0"/>
+            </w:pPr>
+            <w:r>
+              <w:t>Salva la carta nel DB</w:t>
             </w:r>
           </w:p>
         </w:tc>
@@ -2099,7 +3590,7 @@
       <w:tr>
         <w:tc>
           <w:tcPr>
-            <w:tcW w:w="4814" w:type="dxa"/>
+            <w:tcW w:w="3366" w:type="dxa"/>
             <w:shd w:val="clear" w:color="auto" w:fill="9CC2E5" w:themeFill="accent5" w:themeFillTint="99"/>
           </w:tcPr>
           <w:p>
@@ -2117,18 +3608,18 @@
         </w:tc>
         <w:tc>
           <w:tcPr>
-            <w:tcW w:w="4814" w:type="dxa"/>
-          </w:tcPr>
-          <w:p>
-            <w:pPr>
-              <w:pStyle w:val="Paragrafoelenco"/>
-              <w:tabs>
-                <w:tab w:val="left" w:pos="984"/>
-              </w:tabs>
-              <w:ind w:left="0"/>
-            </w:pPr>
-            <w:r>
-              <w:t>Eccezione NullPointerException lanciata</w:t>
+            <w:tcW w:w="3934" w:type="dxa"/>
+          </w:tcPr>
+          <w:p>
+            <w:pPr>
+              <w:pStyle w:val="Paragrafoelenco"/>
+              <w:tabs>
+                <w:tab w:val="left" w:pos="984"/>
+              </w:tabs>
+              <w:ind w:left="0"/>
+            </w:pPr>
+            <w:r>
+              <w:t>ComparisonFailure</w:t>
             </w:r>
           </w:p>
         </w:tc>
@@ -2139,7 +3630,7 @@
         </w:trPr>
         <w:tc>
           <w:tcPr>
-            <w:tcW w:w="4814" w:type="dxa"/>
+            <w:tcW w:w="3366" w:type="dxa"/>
             <w:shd w:val="clear" w:color="auto" w:fill="9CC2E5" w:themeFill="accent5" w:themeFillTint="99"/>
           </w:tcPr>
           <w:p>
@@ -2157,18 +3648,24 @@
         </w:tc>
         <w:tc>
           <w:tcPr>
-            <w:tcW w:w="4814" w:type="dxa"/>
-          </w:tcPr>
-          <w:p>
-            <w:pPr>
-              <w:pStyle w:val="Paragrafoelenco"/>
-              <w:tabs>
-                <w:tab w:val="left" w:pos="984"/>
-              </w:tabs>
-              <w:ind w:left="0"/>
-            </w:pPr>
-            <w:r>
-              <w:t>L’eccezione lanciata non è quella attesa</w:t>
+            <w:tcW w:w="3934" w:type="dxa"/>
+          </w:tcPr>
+          <w:p>
+            <w:pPr>
+              <w:pStyle w:val="Paragrafoelenco"/>
+              <w:tabs>
+                <w:tab w:val="left" w:pos="984"/>
+              </w:tabs>
+              <w:ind w:left="0"/>
+            </w:pPr>
+            <w:r>
+              <w:t xml:space="preserve">il conteggio delle righe nella tabella "Carta" </w:t>
+            </w:r>
+            <w:r>
+              <w:t>nel</w:t>
+            </w:r>
+            <w:r>
+              <w:t xml:space="preserve"> database non corrisponde a quanto atteso</w:t>
             </w:r>
           </w:p>
         </w:tc>
@@ -2176,471 +3673,72 @@
     </w:tbl>
     <w:p>
       <w:pPr>
+        <w:tabs>
+          <w:tab w:val="left" w:pos="2460"/>
+        </w:tabs>
+      </w:pPr>
+    </w:p>
+    <w:p>
+      <w:pPr>
+        <w:tabs>
+          <w:tab w:val="left" w:pos="2460"/>
+        </w:tabs>
+      </w:pPr>
+    </w:p>
+    <w:p>
+      <w:pPr>
+        <w:tabs>
+          <w:tab w:val="left" w:pos="2460"/>
+        </w:tabs>
+      </w:pPr>
+    </w:p>
+    <w:p>
+      <w:pPr>
+        <w:tabs>
+          <w:tab w:val="left" w:pos="2460"/>
+        </w:tabs>
+      </w:pPr>
+    </w:p>
+    <w:p>
+      <w:pPr>
+        <w:tabs>
+          <w:tab w:val="left" w:pos="2460"/>
+        </w:tabs>
+      </w:pPr>
+    </w:p>
+    <w:p>
+      <w:pPr>
+        <w:tabs>
+          <w:tab w:val="left" w:pos="2460"/>
+        </w:tabs>
+      </w:pPr>
+    </w:p>
+    <w:p>
+      <w:pPr>
         <w:pStyle w:val="Paragrafoelenco"/>
+        <w:numPr>
+          <w:ilvl w:val="1"/>
+          <w:numId w:val="4"/>
+        </w:numPr>
         <w:tabs>
           <w:tab w:val="left" w:pos="984"/>
         </w:tabs>
-        <w:ind w:left="2328"/>
-      </w:pPr>
-    </w:p>
-    <w:tbl>
-      <w:tblPr>
-        <w:tblStyle w:val="Grigliatabella"/>
-        <w:tblW w:w="0" w:type="auto"/>
-        <w:tblInd w:w="2328" w:type="dxa"/>
-        <w:tblLook w:val="04A0" w:firstRow="1" w:lastRow="0" w:firstColumn="1" w:lastColumn="0" w:noHBand="0" w:noVBand="1"/>
-      </w:tblPr>
-      <w:tblGrid>
-        <w:gridCol w:w="3361"/>
-        <w:gridCol w:w="3939"/>
-      </w:tblGrid>
-      <w:tr>
-        <w:tc>
-          <w:tcPr>
-            <w:tcW w:w="4814" w:type="dxa"/>
-            <w:shd w:val="clear" w:color="auto" w:fill="9CC2E5" w:themeFill="accent5" w:themeFillTint="99"/>
-          </w:tcPr>
-          <w:p>
-            <w:pPr>
-              <w:pStyle w:val="Paragrafoelenco"/>
-              <w:tabs>
-                <w:tab w:val="left" w:pos="984"/>
-              </w:tabs>
-              <w:ind w:left="0"/>
-            </w:pPr>
-            <w:r>
-              <w:t>Test Case ID</w:t>
-            </w:r>
-          </w:p>
-        </w:tc>
-        <w:tc>
-          <w:tcPr>
-            <w:tcW w:w="4814" w:type="dxa"/>
-          </w:tcPr>
-          <w:p>
-            <w:pPr>
-              <w:pStyle w:val="Paragrafoelenco"/>
-              <w:tabs>
-                <w:tab w:val="left" w:pos="984"/>
-              </w:tabs>
-              <w:ind w:left="0"/>
-            </w:pPr>
-            <w:r>
-              <w:t>TCU_1_1_3 doRetrieveAllUsersNome</w:t>
-            </w:r>
-          </w:p>
-        </w:tc>
-      </w:tr>
-      <w:tr>
-        <w:tc>
-          <w:tcPr>
-            <w:tcW w:w="4814" w:type="dxa"/>
-            <w:shd w:val="clear" w:color="auto" w:fill="9CC2E5" w:themeFill="accent5" w:themeFillTint="99"/>
-          </w:tcPr>
-          <w:p>
-            <w:pPr>
-              <w:pStyle w:val="Paragrafoelenco"/>
-              <w:tabs>
-                <w:tab w:val="left" w:pos="984"/>
-              </w:tabs>
-              <w:ind w:left="0"/>
-            </w:pPr>
-            <w:r>
-              <w:t>Data</w:t>
-            </w:r>
-          </w:p>
-        </w:tc>
-        <w:tc>
-          <w:tcPr>
-            <w:tcW w:w="4814" w:type="dxa"/>
-          </w:tcPr>
-          <w:p>
-            <w:pPr>
-              <w:pStyle w:val="Paragrafoelenco"/>
-              <w:tabs>
-                <w:tab w:val="left" w:pos="984"/>
-              </w:tabs>
-              <w:ind w:left="0"/>
-            </w:pPr>
-            <w:r>
-              <w:t>23/01/2022</w:t>
-            </w:r>
-          </w:p>
-        </w:tc>
-      </w:tr>
-      <w:tr>
-        <w:tc>
-          <w:tcPr>
-            <w:tcW w:w="4814" w:type="dxa"/>
-            <w:shd w:val="clear" w:color="auto" w:fill="9CC2E5" w:themeFill="accent5" w:themeFillTint="99"/>
-          </w:tcPr>
-          <w:p>
-            <w:pPr>
-              <w:pStyle w:val="Paragrafoelenco"/>
-              <w:tabs>
-                <w:tab w:val="left" w:pos="984"/>
-              </w:tabs>
-              <w:ind w:left="0"/>
-            </w:pPr>
-            <w:r>
-              <w:t>Output atteso</w:t>
-            </w:r>
-          </w:p>
-        </w:tc>
-        <w:tc>
-          <w:tcPr>
-            <w:tcW w:w="4814" w:type="dxa"/>
-          </w:tcPr>
-          <w:p>
-            <w:pPr>
-              <w:pStyle w:val="Paragrafoelenco"/>
-              <w:tabs>
-                <w:tab w:val="left" w:pos="984"/>
-              </w:tabs>
-              <w:ind w:left="0"/>
-            </w:pPr>
-            <w:r>
-              <w:t xml:space="preserve">ArrayList&lt;Utente&gt; </w:t>
-            </w:r>
-          </w:p>
-        </w:tc>
-      </w:tr>
-      <w:tr>
-        <w:tc>
-          <w:tcPr>
-            <w:tcW w:w="4814" w:type="dxa"/>
-            <w:shd w:val="clear" w:color="auto" w:fill="9CC2E5" w:themeFill="accent5" w:themeFillTint="99"/>
-          </w:tcPr>
-          <w:p>
-            <w:pPr>
-              <w:pStyle w:val="Paragrafoelenco"/>
-              <w:tabs>
-                <w:tab w:val="left" w:pos="984"/>
-              </w:tabs>
-              <w:ind w:left="0"/>
-            </w:pPr>
-            <w:r>
-              <w:t>Output del sistema</w:t>
-            </w:r>
-          </w:p>
-        </w:tc>
-        <w:tc>
-          <w:tcPr>
-            <w:tcW w:w="4814" w:type="dxa"/>
-          </w:tcPr>
-          <w:p>
-            <w:pPr>
-              <w:pStyle w:val="Paragrafoelenco"/>
-              <w:tabs>
-                <w:tab w:val="left" w:pos="984"/>
-              </w:tabs>
-              <w:ind w:left="0"/>
-            </w:pPr>
-            <w:r>
-              <w:t>null</w:t>
-            </w:r>
-          </w:p>
-        </w:tc>
-      </w:tr>
-      <w:tr>
-        <w:trPr>
-          <w:trHeight w:val="58"/>
-        </w:trPr>
-        <w:tc>
-          <w:tcPr>
-            <w:tcW w:w="4814" w:type="dxa"/>
-            <w:shd w:val="clear" w:color="auto" w:fill="9CC2E5" w:themeFill="accent5" w:themeFillTint="99"/>
-          </w:tcPr>
-          <w:p>
-            <w:pPr>
-              <w:pStyle w:val="Paragrafoelenco"/>
-              <w:tabs>
-                <w:tab w:val="left" w:pos="984"/>
-              </w:tabs>
-              <w:ind w:left="0"/>
-            </w:pPr>
-            <w:r>
-              <w:lastRenderedPageBreak/>
-              <w:t>Errore</w:t>
-            </w:r>
-          </w:p>
-        </w:tc>
-        <w:tc>
-          <w:tcPr>
-            <w:tcW w:w="4814" w:type="dxa"/>
-          </w:tcPr>
-          <w:p>
-            <w:pPr>
-              <w:pStyle w:val="Paragrafoelenco"/>
-              <w:tabs>
-                <w:tab w:val="left" w:pos="984"/>
-              </w:tabs>
-              <w:ind w:left="0"/>
-              <w:rPr>
-                <w:u w:val="single"/>
-              </w:rPr>
-            </w:pPr>
-            <w:r>
-              <w:t>Non viene restituita la lista di Utenti</w:t>
-            </w:r>
-          </w:p>
-        </w:tc>
-      </w:tr>
-    </w:tbl>
-    <w:p>
-      <w:pPr>
-        <w:pStyle w:val="Paragrafoelenco"/>
-        <w:tabs>
-          <w:tab w:val="left" w:pos="984"/>
-        </w:tabs>
-        <w:ind w:left="2328"/>
-      </w:pPr>
-    </w:p>
-    <w:p>
-      <w:pPr>
-        <w:pStyle w:val="Paragrafoelenco"/>
-        <w:tabs>
-          <w:tab w:val="left" w:pos="984"/>
-        </w:tabs>
-        <w:ind w:left="2328"/>
-      </w:pPr>
-    </w:p>
-    <w:p>
-      <w:pPr>
-        <w:pStyle w:val="Paragrafoelenco"/>
-        <w:tabs>
-          <w:tab w:val="left" w:pos="984"/>
-        </w:tabs>
-        <w:ind w:left="2328"/>
-      </w:pPr>
-    </w:p>
-    <w:p>
-      <w:pPr>
-        <w:pStyle w:val="Paragrafoelenco"/>
-        <w:tabs>
-          <w:tab w:val="left" w:pos="984"/>
-        </w:tabs>
-        <w:ind w:left="2328"/>
-      </w:pPr>
-    </w:p>
-    <w:tbl>
-      <w:tblPr>
-        <w:tblStyle w:val="Grigliatabella"/>
-        <w:tblW w:w="0" w:type="auto"/>
-        <w:tblInd w:w="2328" w:type="dxa"/>
-        <w:tblLook w:val="04A0" w:firstRow="1" w:lastRow="0" w:firstColumn="1" w:lastColumn="0" w:noHBand="0" w:noVBand="1"/>
-      </w:tblPr>
-      <w:tblGrid>
-        <w:gridCol w:w="3354"/>
-        <w:gridCol w:w="3946"/>
-      </w:tblGrid>
-      <w:tr>
-        <w:tc>
-          <w:tcPr>
-            <w:tcW w:w="4814" w:type="dxa"/>
-            <w:shd w:val="clear" w:color="auto" w:fill="9CC2E5" w:themeFill="accent5" w:themeFillTint="99"/>
-          </w:tcPr>
-          <w:p>
-            <w:pPr>
-              <w:pStyle w:val="Paragrafoelenco"/>
-              <w:tabs>
-                <w:tab w:val="left" w:pos="984"/>
-              </w:tabs>
-              <w:ind w:left="0"/>
-            </w:pPr>
-            <w:r>
-              <w:t>Test Case ID</w:t>
-            </w:r>
-          </w:p>
-        </w:tc>
-        <w:tc>
-          <w:tcPr>
-            <w:tcW w:w="4814" w:type="dxa"/>
-          </w:tcPr>
-          <w:p>
-            <w:pPr>
-              <w:pStyle w:val="Paragrafoelenco"/>
-              <w:tabs>
-                <w:tab w:val="left" w:pos="984"/>
-              </w:tabs>
-              <w:ind w:left="0"/>
-              <w:rPr>
-                <w:u w:val="single"/>
-              </w:rPr>
-            </w:pPr>
-            <w:r>
-              <w:t>TCU_1_1_3 doRetrieveAllUsersEmail</w:t>
-            </w:r>
-            <w:r>
-              <w:rPr>
-                <w:u w:val="single"/>
-              </w:rPr>
-              <w:t>s</w:t>
-            </w:r>
-          </w:p>
-        </w:tc>
-      </w:tr>
-      <w:tr>
-        <w:tc>
-          <w:tcPr>
-            <w:tcW w:w="4814" w:type="dxa"/>
-            <w:shd w:val="clear" w:color="auto" w:fill="9CC2E5" w:themeFill="accent5" w:themeFillTint="99"/>
-          </w:tcPr>
-          <w:p>
-            <w:pPr>
-              <w:pStyle w:val="Paragrafoelenco"/>
-              <w:tabs>
-                <w:tab w:val="left" w:pos="984"/>
-              </w:tabs>
-              <w:ind w:left="0"/>
-            </w:pPr>
-            <w:r>
-              <w:t>Data</w:t>
-            </w:r>
-          </w:p>
-        </w:tc>
-        <w:tc>
-          <w:tcPr>
-            <w:tcW w:w="4814" w:type="dxa"/>
-          </w:tcPr>
-          <w:p>
-            <w:pPr>
-              <w:pStyle w:val="Paragrafoelenco"/>
-              <w:tabs>
-                <w:tab w:val="left" w:pos="984"/>
-              </w:tabs>
-              <w:ind w:left="0"/>
-            </w:pPr>
-            <w:r>
-              <w:t>23/01/2022</w:t>
-            </w:r>
-          </w:p>
-        </w:tc>
-      </w:tr>
-      <w:tr>
-        <w:tc>
-          <w:tcPr>
-            <w:tcW w:w="4814" w:type="dxa"/>
-            <w:shd w:val="clear" w:color="auto" w:fill="9CC2E5" w:themeFill="accent5" w:themeFillTint="99"/>
-          </w:tcPr>
-          <w:p>
-            <w:pPr>
-              <w:pStyle w:val="Paragrafoelenco"/>
-              <w:tabs>
-                <w:tab w:val="left" w:pos="984"/>
-              </w:tabs>
-              <w:ind w:left="0"/>
-            </w:pPr>
-            <w:r>
-              <w:t>Output atteso</w:t>
-            </w:r>
-          </w:p>
-        </w:tc>
-        <w:tc>
-          <w:tcPr>
-            <w:tcW w:w="4814" w:type="dxa"/>
-          </w:tcPr>
-          <w:p>
-            <w:pPr>
-              <w:pStyle w:val="Paragrafoelenco"/>
-              <w:tabs>
-                <w:tab w:val="left" w:pos="984"/>
-              </w:tabs>
-              <w:ind w:left="0"/>
-            </w:pPr>
-            <w:r>
-              <w:t xml:space="preserve">ArrayList&lt;Utente&gt; </w:t>
-            </w:r>
-          </w:p>
-        </w:tc>
-      </w:tr>
-      <w:tr>
-        <w:tc>
-          <w:tcPr>
-            <w:tcW w:w="4814" w:type="dxa"/>
-            <w:shd w:val="clear" w:color="auto" w:fill="9CC2E5" w:themeFill="accent5" w:themeFillTint="99"/>
-          </w:tcPr>
-          <w:p>
-            <w:pPr>
-              <w:pStyle w:val="Paragrafoelenco"/>
-              <w:tabs>
-                <w:tab w:val="left" w:pos="984"/>
-              </w:tabs>
-              <w:ind w:left="0"/>
-            </w:pPr>
-            <w:r>
-              <w:t>Output del sistema</w:t>
-            </w:r>
-          </w:p>
-        </w:tc>
-        <w:tc>
-          <w:tcPr>
-            <w:tcW w:w="4814" w:type="dxa"/>
-          </w:tcPr>
-          <w:p>
-            <w:pPr>
-              <w:pStyle w:val="Paragrafoelenco"/>
-              <w:tabs>
-                <w:tab w:val="left" w:pos="984"/>
-              </w:tabs>
-              <w:ind w:left="0"/>
-            </w:pPr>
-            <w:r>
-              <w:t>null</w:t>
-            </w:r>
-          </w:p>
-        </w:tc>
-      </w:tr>
-      <w:tr>
-        <w:trPr>
-          <w:trHeight w:val="58"/>
-        </w:trPr>
-        <w:tc>
-          <w:tcPr>
-            <w:tcW w:w="4814" w:type="dxa"/>
-            <w:shd w:val="clear" w:color="auto" w:fill="9CC2E5" w:themeFill="accent5" w:themeFillTint="99"/>
-          </w:tcPr>
-          <w:p>
-            <w:pPr>
-              <w:pStyle w:val="Paragrafoelenco"/>
-              <w:tabs>
-                <w:tab w:val="left" w:pos="984"/>
-              </w:tabs>
-              <w:ind w:left="0"/>
-            </w:pPr>
-            <w:r>
-              <w:t>Errore</w:t>
-            </w:r>
-          </w:p>
-        </w:tc>
-        <w:tc>
-          <w:tcPr>
-            <w:tcW w:w="4814" w:type="dxa"/>
-          </w:tcPr>
-          <w:p>
-            <w:pPr>
-              <w:pStyle w:val="Paragrafoelenco"/>
-              <w:tabs>
-                <w:tab w:val="left" w:pos="984"/>
-              </w:tabs>
-              <w:ind w:left="0"/>
-              <w:rPr>
-                <w:u w:val="single"/>
-              </w:rPr>
-            </w:pPr>
-            <w:r>
-              <w:t>Non viene restituita la lista di Utenti</w:t>
-            </w:r>
-          </w:p>
-        </w:tc>
-      </w:tr>
-    </w:tbl>
-    <w:p>
-      <w:pPr>
-        <w:tabs>
-          <w:tab w:val="left" w:pos="984"/>
-        </w:tabs>
-      </w:pPr>
+        <w:rPr>
+          <w:b/>
+          <w:bCs/>
+          <w:sz w:val="28"/>
+          <w:szCs w:val="28"/>
+        </w:rPr>
+      </w:pPr>
+      <w:r>
+        <w:rPr>
+          <w:b/>
+          <w:bCs/>
+          <w:sz w:val="28"/>
+          <w:szCs w:val="28"/>
+        </w:rPr>
+        <w:t>Package Prodotti</w:t>
+      </w:r>
     </w:p>
     <w:p>
       <w:pPr>
@@ -2652,9 +3750,21 @@
         <w:tabs>
           <w:tab w:val="left" w:pos="984"/>
         </w:tabs>
-      </w:pPr>
-      <w:r>
-        <w:t>ICartaDao</w:t>
+        <w:rPr>
+          <w:b/>
+          <w:bCs/>
+          <w:sz w:val="28"/>
+          <w:szCs w:val="28"/>
+        </w:rPr>
+      </w:pPr>
+      <w:r>
+        <w:rPr>
+          <w:b/>
+          <w:bCs/>
+          <w:sz w:val="28"/>
+          <w:szCs w:val="28"/>
+        </w:rPr>
+        <w:t>IProdottoDao</w:t>
       </w:r>
     </w:p>
     <w:p>
@@ -2662,17 +3772,32 @@
         <w:tabs>
           <w:tab w:val="left" w:pos="984"/>
         </w:tabs>
-        <w:ind w:left="1608"/>
-      </w:pPr>
+        <w:rPr>
+          <w:b/>
+          <w:bCs/>
+          <w:sz w:val="28"/>
+          <w:szCs w:val="28"/>
+        </w:rPr>
+      </w:pPr>
+      <w:r>
+        <w:rPr>
+          <w:b/>
+          <w:bCs/>
+          <w:sz w:val="28"/>
+          <w:szCs w:val="28"/>
+        </w:rPr>
+        <w:lastRenderedPageBreak/>
+        <w:tab/>
+      </w:r>
       <w:r>
         <w:rPr>
           <w:noProof/>
         </w:rPr>
         <w:drawing>
-          <wp:inline distT="0" distB="0" distL="0" distR="0" wp14:anchorId="2ECFE34F" wp14:editId="78501793">
-            <wp:extent cx="4038950" cy="3970364"/>
-            <wp:effectExtent l="0" t="0" r="0" b="0"/>
-            <wp:docPr id="844000201" name="Immagine 1"/>
+          <wp:inline distT="0" distB="0" distL="0" distR="0" wp14:anchorId="771D49A4" wp14:editId="770C839A">
+            <wp:extent cx="6120130" cy="4356100"/>
+            <wp:effectExtent l="0" t="0" r="0" b="6350"/>
+            <wp:docPr id="1396300476" name="Immagine 1"/>
             <wp:cNvGraphicFramePr>
               <a:graphicFrameLocks xmlns:a="http://schemas.openxmlformats.org/drawingml/2006/main" noChangeAspect="1"/>
             </wp:cNvGraphicFramePr>
@@ -2680,618 +3805,7 @@
               <a:graphicData uri="http://schemas.openxmlformats.org/drawingml/2006/picture">
                 <pic:pic xmlns:pic="http://schemas.openxmlformats.org/drawingml/2006/picture">
                   <pic:nvPicPr>
-                    <pic:cNvPr id="844000201" name=""/>
-                    <pic:cNvPicPr/>
-                  </pic:nvPicPr>
-                  <pic:blipFill>
-                    <a:blip r:embed="rId7"/>
-                    <a:stretch>
-                      <a:fillRect/>
-                    </a:stretch>
-                  </pic:blipFill>
-                  <pic:spPr>
-                    <a:xfrm>
-                      <a:off x="0" y="0"/>
-                      <a:ext cx="4038950" cy="3970364"/>
-                    </a:xfrm>
-                    <a:prstGeom prst="rect">
-                      <a:avLst/>
-                    </a:prstGeom>
-                  </pic:spPr>
-                </pic:pic>
-              </a:graphicData>
-            </a:graphic>
-          </wp:inline>
-        </w:drawing>
-      </w:r>
-    </w:p>
-    <w:p>
-      <w:pPr>
-        <w:tabs>
-          <w:tab w:val="left" w:pos="2460"/>
-        </w:tabs>
-      </w:pPr>
-      <w:r>
-        <w:t xml:space="preserve">                                Durante il test sono state individuate 2 failure:</w:t>
-      </w:r>
-    </w:p>
-    <w:tbl>
-      <w:tblPr>
-        <w:tblStyle w:val="Grigliatabella"/>
-        <w:tblW w:w="0" w:type="auto"/>
-        <w:tblInd w:w="2328" w:type="dxa"/>
-        <w:tblLook w:val="04A0" w:firstRow="1" w:lastRow="0" w:firstColumn="1" w:lastColumn="0" w:noHBand="0" w:noVBand="1"/>
-      </w:tblPr>
-      <w:tblGrid>
-        <w:gridCol w:w="3360"/>
-        <w:gridCol w:w="3940"/>
-      </w:tblGrid>
-      <w:tr>
-        <w:tc>
-          <w:tcPr>
-            <w:tcW w:w="4814" w:type="dxa"/>
-            <w:shd w:val="clear" w:color="auto" w:fill="9CC2E5" w:themeFill="accent5" w:themeFillTint="99"/>
-          </w:tcPr>
-          <w:p>
-            <w:pPr>
-              <w:pStyle w:val="Paragrafoelenco"/>
-              <w:tabs>
-                <w:tab w:val="left" w:pos="984"/>
-              </w:tabs>
-              <w:ind w:left="0"/>
-            </w:pPr>
-            <w:r>
-              <w:t>Test Case ID</w:t>
-            </w:r>
-          </w:p>
-        </w:tc>
-        <w:tc>
-          <w:tcPr>
-            <w:tcW w:w="4814" w:type="dxa"/>
-          </w:tcPr>
-          <w:p>
-            <w:pPr>
-              <w:pStyle w:val="Paragrafoelenco"/>
-              <w:tabs>
-                <w:tab w:val="left" w:pos="984"/>
-              </w:tabs>
-              <w:ind w:left="0"/>
-            </w:pPr>
-            <w:r>
-              <w:t>TCU_1_2_1 salvaCarrelloTestCorretto</w:t>
-            </w:r>
-          </w:p>
-        </w:tc>
-      </w:tr>
-      <w:tr>
-        <w:tc>
-          <w:tcPr>
-            <w:tcW w:w="4814" w:type="dxa"/>
-            <w:shd w:val="clear" w:color="auto" w:fill="9CC2E5" w:themeFill="accent5" w:themeFillTint="99"/>
-          </w:tcPr>
-          <w:p>
-            <w:pPr>
-              <w:pStyle w:val="Paragrafoelenco"/>
-              <w:tabs>
-                <w:tab w:val="left" w:pos="984"/>
-              </w:tabs>
-              <w:ind w:left="0"/>
-            </w:pPr>
-            <w:r>
-              <w:t>Data</w:t>
-            </w:r>
-          </w:p>
-        </w:tc>
-        <w:tc>
-          <w:tcPr>
-            <w:tcW w:w="4814" w:type="dxa"/>
-          </w:tcPr>
-          <w:p>
-            <w:pPr>
-              <w:pStyle w:val="Paragrafoelenco"/>
-              <w:tabs>
-                <w:tab w:val="left" w:pos="984"/>
-              </w:tabs>
-              <w:ind w:left="0"/>
-            </w:pPr>
-            <w:r>
-              <w:t>2</w:t>
-            </w:r>
-            <w:r>
-              <w:t>4</w:t>
-            </w:r>
-            <w:r>
-              <w:t>/01/2022</w:t>
-            </w:r>
-          </w:p>
-        </w:tc>
-      </w:tr>
-      <w:tr>
-        <w:tc>
-          <w:tcPr>
-            <w:tcW w:w="4814" w:type="dxa"/>
-            <w:shd w:val="clear" w:color="auto" w:fill="9CC2E5" w:themeFill="accent5" w:themeFillTint="99"/>
-          </w:tcPr>
-          <w:p>
-            <w:pPr>
-              <w:pStyle w:val="Paragrafoelenco"/>
-              <w:tabs>
-                <w:tab w:val="left" w:pos="984"/>
-              </w:tabs>
-              <w:ind w:left="0"/>
-            </w:pPr>
-            <w:r>
-              <w:t>Output atteso</w:t>
-            </w:r>
-          </w:p>
-        </w:tc>
-        <w:tc>
-          <w:tcPr>
-            <w:tcW w:w="4814" w:type="dxa"/>
-          </w:tcPr>
-          <w:p>
-            <w:pPr>
-              <w:pStyle w:val="Paragrafoelenco"/>
-              <w:tabs>
-                <w:tab w:val="left" w:pos="984"/>
-              </w:tabs>
-              <w:ind w:left="0"/>
-            </w:pPr>
-            <w:r>
-              <w:t>Salva la carta nel DB</w:t>
-            </w:r>
-          </w:p>
-        </w:tc>
-      </w:tr>
-      <w:tr>
-        <w:tc>
-          <w:tcPr>
-            <w:tcW w:w="4814" w:type="dxa"/>
-            <w:shd w:val="clear" w:color="auto" w:fill="9CC2E5" w:themeFill="accent5" w:themeFillTint="99"/>
-          </w:tcPr>
-          <w:p>
-            <w:pPr>
-              <w:pStyle w:val="Paragrafoelenco"/>
-              <w:tabs>
-                <w:tab w:val="left" w:pos="984"/>
-              </w:tabs>
-              <w:ind w:left="0"/>
-            </w:pPr>
-            <w:r>
-              <w:t>Output del sistema</w:t>
-            </w:r>
-          </w:p>
-        </w:tc>
-        <w:tc>
-          <w:tcPr>
-            <w:tcW w:w="4814" w:type="dxa"/>
-          </w:tcPr>
-          <w:p>
-            <w:pPr>
-              <w:pStyle w:val="Paragrafoelenco"/>
-              <w:tabs>
-                <w:tab w:val="left" w:pos="984"/>
-              </w:tabs>
-              <w:ind w:left="0"/>
-            </w:pPr>
-            <w:r>
-              <w:t>ComparisonFailure</w:t>
-            </w:r>
-          </w:p>
-        </w:tc>
-      </w:tr>
-      <w:tr>
-        <w:trPr>
-          <w:trHeight w:val="58"/>
-        </w:trPr>
-        <w:tc>
-          <w:tcPr>
-            <w:tcW w:w="4814" w:type="dxa"/>
-            <w:shd w:val="clear" w:color="auto" w:fill="9CC2E5" w:themeFill="accent5" w:themeFillTint="99"/>
-          </w:tcPr>
-          <w:p>
-            <w:pPr>
-              <w:pStyle w:val="Paragrafoelenco"/>
-              <w:tabs>
-                <w:tab w:val="left" w:pos="984"/>
-              </w:tabs>
-              <w:ind w:left="0"/>
-            </w:pPr>
-            <w:r>
-              <w:t>Errore</w:t>
-            </w:r>
-          </w:p>
-        </w:tc>
-        <w:tc>
-          <w:tcPr>
-            <w:tcW w:w="4814" w:type="dxa"/>
-          </w:tcPr>
-          <w:p>
-            <w:pPr>
-              <w:pStyle w:val="Paragrafoelenco"/>
-              <w:tabs>
-                <w:tab w:val="left" w:pos="984"/>
-              </w:tabs>
-              <w:ind w:left="0"/>
-            </w:pPr>
-            <w:r>
-              <w:t xml:space="preserve">il conteggio delle righe nella tabella "Carta" </w:t>
-            </w:r>
-            <w:r>
-              <w:t>nel</w:t>
-            </w:r>
-            <w:r>
-              <w:t xml:space="preserve"> database non corrisponde a quanto atteso</w:t>
-            </w:r>
-          </w:p>
-        </w:tc>
-      </w:tr>
-    </w:tbl>
-    <w:p>
-      <w:pPr>
-        <w:pStyle w:val="Paragrafoelenco"/>
-        <w:tabs>
-          <w:tab w:val="left" w:pos="984"/>
-        </w:tabs>
-        <w:ind w:left="2328"/>
-      </w:pPr>
-    </w:p>
-    <w:tbl>
-      <w:tblPr>
-        <w:tblStyle w:val="Grigliatabella"/>
-        <w:tblW w:w="0" w:type="auto"/>
-        <w:tblInd w:w="2328" w:type="dxa"/>
-        <w:tblLook w:val="04A0" w:firstRow="1" w:lastRow="0" w:firstColumn="1" w:lastColumn="0" w:noHBand="0" w:noVBand="1"/>
-      </w:tblPr>
-      <w:tblGrid>
-        <w:gridCol w:w="3366"/>
-        <w:gridCol w:w="3934"/>
-      </w:tblGrid>
-      <w:tr>
-        <w:tc>
-          <w:tcPr>
-            <w:tcW w:w="3366" w:type="dxa"/>
-            <w:shd w:val="clear" w:color="auto" w:fill="9CC2E5" w:themeFill="accent5" w:themeFillTint="99"/>
-          </w:tcPr>
-          <w:p>
-            <w:pPr>
-              <w:pStyle w:val="Paragrafoelenco"/>
-              <w:tabs>
-                <w:tab w:val="left" w:pos="984"/>
-              </w:tabs>
-              <w:ind w:left="0"/>
-            </w:pPr>
-            <w:r>
-              <w:t>Test Case ID</w:t>
-            </w:r>
-          </w:p>
-        </w:tc>
-        <w:tc>
-          <w:tcPr>
-            <w:tcW w:w="3934" w:type="dxa"/>
-          </w:tcPr>
-          <w:p>
-            <w:pPr>
-              <w:pStyle w:val="Paragrafoelenco"/>
-              <w:tabs>
-                <w:tab w:val="left" w:pos="984"/>
-              </w:tabs>
-              <w:ind w:left="0"/>
-            </w:pPr>
-            <w:r>
-              <w:t>TCU_1_2_2 salvaCarrelloTestPresente</w:t>
-            </w:r>
-          </w:p>
-        </w:tc>
-      </w:tr>
-      <w:tr>
-        <w:tc>
-          <w:tcPr>
-            <w:tcW w:w="3366" w:type="dxa"/>
-            <w:shd w:val="clear" w:color="auto" w:fill="9CC2E5" w:themeFill="accent5" w:themeFillTint="99"/>
-          </w:tcPr>
-          <w:p>
-            <w:pPr>
-              <w:pStyle w:val="Paragrafoelenco"/>
-              <w:tabs>
-                <w:tab w:val="left" w:pos="984"/>
-              </w:tabs>
-              <w:ind w:left="0"/>
-            </w:pPr>
-            <w:r>
-              <w:t>Data</w:t>
-            </w:r>
-          </w:p>
-        </w:tc>
-        <w:tc>
-          <w:tcPr>
-            <w:tcW w:w="3934" w:type="dxa"/>
-          </w:tcPr>
-          <w:p>
-            <w:pPr>
-              <w:pStyle w:val="Paragrafoelenco"/>
-              <w:tabs>
-                <w:tab w:val="left" w:pos="984"/>
-              </w:tabs>
-              <w:ind w:left="0"/>
-            </w:pPr>
-            <w:r>
-              <w:t>2</w:t>
-            </w:r>
-            <w:r>
-              <w:t>4</w:t>
-            </w:r>
-            <w:r>
-              <w:t>/01/2022</w:t>
-            </w:r>
-          </w:p>
-        </w:tc>
-      </w:tr>
-      <w:tr>
-        <w:tc>
-          <w:tcPr>
-            <w:tcW w:w="3366" w:type="dxa"/>
-            <w:shd w:val="clear" w:color="auto" w:fill="9CC2E5" w:themeFill="accent5" w:themeFillTint="99"/>
-          </w:tcPr>
-          <w:p>
-            <w:pPr>
-              <w:pStyle w:val="Paragrafoelenco"/>
-              <w:tabs>
-                <w:tab w:val="left" w:pos="984"/>
-              </w:tabs>
-              <w:ind w:left="0"/>
-            </w:pPr>
-            <w:r>
-              <w:t>Output atteso</w:t>
-            </w:r>
-          </w:p>
-        </w:tc>
-        <w:tc>
-          <w:tcPr>
-            <w:tcW w:w="3934" w:type="dxa"/>
-          </w:tcPr>
-          <w:p>
-            <w:pPr>
-              <w:pStyle w:val="Paragrafoelenco"/>
-              <w:tabs>
-                <w:tab w:val="left" w:pos="984"/>
-              </w:tabs>
-              <w:ind w:left="0"/>
-            </w:pPr>
-            <w:r>
-              <w:t>Salva la carta nel DB</w:t>
-            </w:r>
-          </w:p>
-        </w:tc>
-      </w:tr>
-      <w:tr>
-        <w:tc>
-          <w:tcPr>
-            <w:tcW w:w="3366" w:type="dxa"/>
-            <w:shd w:val="clear" w:color="auto" w:fill="9CC2E5" w:themeFill="accent5" w:themeFillTint="99"/>
-          </w:tcPr>
-          <w:p>
-            <w:pPr>
-              <w:pStyle w:val="Paragrafoelenco"/>
-              <w:tabs>
-                <w:tab w:val="left" w:pos="984"/>
-              </w:tabs>
-              <w:ind w:left="0"/>
-            </w:pPr>
-            <w:r>
-              <w:t>Output del sistema</w:t>
-            </w:r>
-          </w:p>
-        </w:tc>
-        <w:tc>
-          <w:tcPr>
-            <w:tcW w:w="3934" w:type="dxa"/>
-          </w:tcPr>
-          <w:p>
-            <w:pPr>
-              <w:pStyle w:val="Paragrafoelenco"/>
-              <w:tabs>
-                <w:tab w:val="left" w:pos="984"/>
-              </w:tabs>
-              <w:ind w:left="0"/>
-            </w:pPr>
-            <w:r>
-              <w:t>ComparisonFailure</w:t>
-            </w:r>
-          </w:p>
-        </w:tc>
-      </w:tr>
-      <w:tr>
-        <w:trPr>
-          <w:trHeight w:val="58"/>
-        </w:trPr>
-        <w:tc>
-          <w:tcPr>
-            <w:tcW w:w="3366" w:type="dxa"/>
-            <w:shd w:val="clear" w:color="auto" w:fill="9CC2E5" w:themeFill="accent5" w:themeFillTint="99"/>
-          </w:tcPr>
-          <w:p>
-            <w:pPr>
-              <w:pStyle w:val="Paragrafoelenco"/>
-              <w:tabs>
-                <w:tab w:val="left" w:pos="984"/>
-              </w:tabs>
-              <w:ind w:left="0"/>
-            </w:pPr>
-            <w:r>
-              <w:lastRenderedPageBreak/>
-              <w:t>Errore</w:t>
-            </w:r>
-          </w:p>
-        </w:tc>
-        <w:tc>
-          <w:tcPr>
-            <w:tcW w:w="3934" w:type="dxa"/>
-          </w:tcPr>
-          <w:p>
-            <w:pPr>
-              <w:pStyle w:val="Paragrafoelenco"/>
-              <w:tabs>
-                <w:tab w:val="left" w:pos="984"/>
-              </w:tabs>
-              <w:ind w:left="0"/>
-            </w:pPr>
-            <w:r>
-              <w:t xml:space="preserve">il conteggio delle righe nella tabella "Carta" </w:t>
-            </w:r>
-            <w:r>
-              <w:t>nel</w:t>
-            </w:r>
-            <w:r>
-              <w:t xml:space="preserve"> database non corrisponde a quanto atteso</w:t>
-            </w:r>
-          </w:p>
-        </w:tc>
-      </w:tr>
-    </w:tbl>
-    <w:p>
-      <w:pPr>
-        <w:tabs>
-          <w:tab w:val="left" w:pos="2460"/>
-        </w:tabs>
-      </w:pPr>
-    </w:p>
-    <w:p>
-      <w:pPr>
-        <w:pStyle w:val="Paragrafoelenco"/>
-        <w:numPr>
-          <w:ilvl w:val="1"/>
-          <w:numId w:val="4"/>
-        </w:numPr>
-        <w:tabs>
-          <w:tab w:val="left" w:pos="984"/>
-        </w:tabs>
-        <w:rPr>
-          <w:b/>
-          <w:bCs/>
-          <w:sz w:val="28"/>
-          <w:szCs w:val="28"/>
-        </w:rPr>
-      </w:pPr>
-      <w:r>
-        <w:rPr>
-          <w:b/>
-          <w:bCs/>
-          <w:sz w:val="28"/>
-          <w:szCs w:val="28"/>
-        </w:rPr>
-        <w:t>Package Prodotti</w:t>
-      </w:r>
-    </w:p>
-    <w:p>
-      <w:pPr>
-        <w:pStyle w:val="Paragrafoelenco"/>
-        <w:numPr>
-          <w:ilvl w:val="2"/>
-          <w:numId w:val="4"/>
-        </w:numPr>
-        <w:tabs>
-          <w:tab w:val="left" w:pos="984"/>
-        </w:tabs>
-        <w:rPr>
-          <w:b/>
-          <w:bCs/>
-          <w:sz w:val="28"/>
-          <w:szCs w:val="28"/>
-        </w:rPr>
-      </w:pPr>
-      <w:r>
-        <w:rPr>
-          <w:b/>
-          <w:bCs/>
-          <w:sz w:val="28"/>
-          <w:szCs w:val="28"/>
-        </w:rPr>
-        <w:lastRenderedPageBreak/>
-        <w:drawing>
-          <wp:anchor distT="0" distB="0" distL="114300" distR="114300" simplePos="0" relativeHeight="251658240" behindDoc="0" locked="0" layoutInCell="1" allowOverlap="1" wp14:anchorId="7FBF1F75" wp14:editId="0D00E544">
-            <wp:simplePos x="0" y="0"/>
-            <wp:positionH relativeFrom="margin">
-              <wp:posOffset>-499110</wp:posOffset>
-            </wp:positionH>
-            <wp:positionV relativeFrom="margin">
-              <wp:posOffset>5759450</wp:posOffset>
-            </wp:positionV>
-            <wp:extent cx="6903720" cy="2790825"/>
-            <wp:effectExtent l="0" t="0" r="0" b="9525"/>
-            <wp:wrapSquare wrapText="bothSides"/>
-            <wp:docPr id="1672770357" name="Immagine 1"/>
-            <wp:cNvGraphicFramePr>
-              <a:graphicFrameLocks xmlns:a="http://schemas.openxmlformats.org/drawingml/2006/main" noChangeAspect="1"/>
-            </wp:cNvGraphicFramePr>
-            <a:graphic xmlns:a="http://schemas.openxmlformats.org/drawingml/2006/main">
-              <a:graphicData uri="http://schemas.openxmlformats.org/drawingml/2006/picture">
-                <pic:pic xmlns:pic="http://schemas.openxmlformats.org/drawingml/2006/picture">
-                  <pic:nvPicPr>
-                    <pic:cNvPr id="1672770357" name=""/>
-                    <pic:cNvPicPr/>
-                  </pic:nvPicPr>
-                  <pic:blipFill>
-                    <a:blip r:embed="rId8">
-                      <a:extLst>
-                        <a:ext uri="{28A0092B-C50C-407E-A947-70E740481C1C}">
-                          <a14:useLocalDpi xmlns:a14="http://schemas.microsoft.com/office/drawing/2010/main" val="0"/>
-                        </a:ext>
-                      </a:extLst>
-                    </a:blip>
-                    <a:stretch>
-                      <a:fillRect/>
-                    </a:stretch>
-                  </pic:blipFill>
-                  <pic:spPr>
-                    <a:xfrm>
-                      <a:off x="0" y="0"/>
-                      <a:ext cx="6903720" cy="2790825"/>
-                    </a:xfrm>
-                    <a:prstGeom prst="rect">
-                      <a:avLst/>
-                    </a:prstGeom>
-                  </pic:spPr>
-                </pic:pic>
-              </a:graphicData>
-            </a:graphic>
-            <wp14:sizeRelH relativeFrom="margin">
-              <wp14:pctWidth>0</wp14:pctWidth>
-            </wp14:sizeRelH>
-            <wp14:sizeRelV relativeFrom="margin">
-              <wp14:pctHeight>0</wp14:pctHeight>
-            </wp14:sizeRelV>
-          </wp:anchor>
-        </w:drawing>
-      </w:r>
-      <w:r>
-        <w:rPr>
-          <w:b/>
-          <w:bCs/>
-          <w:sz w:val="28"/>
-          <w:szCs w:val="28"/>
-        </w:rPr>
-        <w:drawing>
-          <wp:anchor distT="0" distB="0" distL="114300" distR="114300" simplePos="0" relativeHeight="251659264" behindDoc="0" locked="0" layoutInCell="1" allowOverlap="1" wp14:anchorId="0433BC21" wp14:editId="36CCF252">
-            <wp:simplePos x="0" y="0"/>
-            <wp:positionH relativeFrom="margin">
-              <wp:posOffset>-499110</wp:posOffset>
-            </wp:positionH>
-            <wp:positionV relativeFrom="margin">
-              <wp:posOffset>578485</wp:posOffset>
-            </wp:positionV>
-            <wp:extent cx="6903720" cy="5180965"/>
-            <wp:effectExtent l="0" t="0" r="0" b="635"/>
-            <wp:wrapSquare wrapText="bothSides"/>
-            <wp:docPr id="939056260" name="Immagine 1"/>
-            <wp:cNvGraphicFramePr>
-              <a:graphicFrameLocks xmlns:a="http://schemas.openxmlformats.org/drawingml/2006/main" noChangeAspect="1"/>
-            </wp:cNvGraphicFramePr>
-            <a:graphic xmlns:a="http://schemas.openxmlformats.org/drawingml/2006/main">
-              <a:graphicData uri="http://schemas.openxmlformats.org/drawingml/2006/picture">
-                <pic:pic xmlns:pic="http://schemas.openxmlformats.org/drawingml/2006/picture">
-                  <pic:nvPicPr>
-                    <pic:cNvPr id="939056260" name=""/>
+                    <pic:cNvPr id="1396300476" name="Immagine 1396300476"/>
                     <pic:cNvPicPr/>
                   </pic:nvPicPr>
                   <pic:blipFill>
@@ -3309,7 +3823,7 @@
                   <pic:spPr>
                     <a:xfrm>
                       <a:off x="0" y="0"/>
-                      <a:ext cx="6903720" cy="5180965"/>
+                      <a:ext cx="6120130" cy="4356100"/>
                     </a:xfrm>
                     <a:prstGeom prst="rect">
                       <a:avLst/>
@@ -3318,23 +3832,56 @@
                 </pic:pic>
               </a:graphicData>
             </a:graphic>
-            <wp14:sizeRelH relativeFrom="margin">
-              <wp14:pctWidth>0</wp14:pctWidth>
-            </wp14:sizeRelH>
-            <wp14:sizeRelV relativeFrom="margin">
-              <wp14:pctHeight>0</wp14:pctHeight>
-            </wp14:sizeRelV>
-          </wp:anchor>
+          </wp:inline>
         </w:drawing>
       </w:r>
-      <w:r>
-        <w:rPr>
-          <w:b/>
-          <w:bCs/>
-          <w:sz w:val="28"/>
-          <w:szCs w:val="28"/>
-        </w:rPr>
-        <w:t>IProdottoDao</w:t>
+    </w:p>
+    <w:p>
+      <w:pPr>
+        <w:tabs>
+          <w:tab w:val="left" w:pos="984"/>
+        </w:tabs>
+        <w:rPr>
+          <w:sz w:val="24"/>
+          <w:szCs w:val="24"/>
+        </w:rPr>
+      </w:pPr>
+      <w:r>
+        <w:drawing>
+          <wp:inline distT="0" distB="0" distL="0" distR="0" wp14:anchorId="1632542B" wp14:editId="2E445C77">
+            <wp:extent cx="6120130" cy="2396490"/>
+            <wp:effectExtent l="0" t="0" r="0" b="3810"/>
+            <wp:docPr id="1189603990" name="Immagine 1"/>
+            <wp:cNvGraphicFramePr>
+              <a:graphicFrameLocks xmlns:a="http://schemas.openxmlformats.org/drawingml/2006/main" noChangeAspect="1"/>
+            </wp:cNvGraphicFramePr>
+            <a:graphic xmlns:a="http://schemas.openxmlformats.org/drawingml/2006/main">
+              <a:graphicData uri="http://schemas.openxmlformats.org/drawingml/2006/picture">
+                <pic:pic xmlns:pic="http://schemas.openxmlformats.org/drawingml/2006/picture">
+                  <pic:nvPicPr>
+                    <pic:cNvPr id="1189603990" name=""/>
+                    <pic:cNvPicPr/>
+                  </pic:nvPicPr>
+                  <pic:blipFill>
+                    <a:blip r:embed="rId10"/>
+                    <a:stretch>
+                      <a:fillRect/>
+                    </a:stretch>
+                  </pic:blipFill>
+                  <pic:spPr>
+                    <a:xfrm>
+                      <a:off x="0" y="0"/>
+                      <a:ext cx="6120130" cy="2396490"/>
+                    </a:xfrm>
+                    <a:prstGeom prst="rect">
+                      <a:avLst/>
+                    </a:prstGeom>
+                  </pic:spPr>
+                </pic:pic>
+              </a:graphicData>
+            </a:graphic>
+          </wp:inline>
+        </w:drawing>
       </w:r>
     </w:p>
     <w:p>
@@ -3345,21 +3892,6 @@
         </w:tabs>
         <w:ind w:left="1404"/>
         <w:rPr>
-          <w:b/>
-          <w:bCs/>
-          <w:sz w:val="28"/>
-          <w:szCs w:val="28"/>
-        </w:rPr>
-      </w:pPr>
-    </w:p>
-    <w:p>
-      <w:pPr>
-        <w:pStyle w:val="Paragrafoelenco"/>
-        <w:tabs>
-          <w:tab w:val="left" w:pos="984"/>
-        </w:tabs>
-        <w:ind w:left="1404"/>
-        <w:rPr>
           <w:sz w:val="24"/>
           <w:szCs w:val="24"/>
         </w:rPr>
@@ -3369,7 +3901,63 @@
           <w:sz w:val="24"/>
           <w:szCs w:val="24"/>
         </w:rPr>
-        <w:t>Durante il test sono state individuate 2 fai</w:t>
+        <w:t xml:space="preserve">Durante il test </w:t>
+      </w:r>
+      <w:r>
+        <w:rPr>
+          <w:sz w:val="24"/>
+          <w:szCs w:val="24"/>
+        </w:rPr>
+        <w:t>è</w:t>
+      </w:r>
+      <w:r>
+        <w:rPr>
+          <w:sz w:val="24"/>
+          <w:szCs w:val="24"/>
+        </w:rPr>
+        <w:t xml:space="preserve"> stat</w:t>
+      </w:r>
+      <w:r>
+        <w:rPr>
+          <w:sz w:val="24"/>
+          <w:szCs w:val="24"/>
+        </w:rPr>
+        <w:t>a</w:t>
+      </w:r>
+      <w:r>
+        <w:rPr>
+          <w:sz w:val="24"/>
+          <w:szCs w:val="24"/>
+        </w:rPr>
+        <w:t xml:space="preserve"> individuat</w:t>
+      </w:r>
+      <w:r>
+        <w:rPr>
+          <w:sz w:val="24"/>
+          <w:szCs w:val="24"/>
+        </w:rPr>
+        <w:t>a</w:t>
+      </w:r>
+      <w:r>
+        <w:rPr>
+          <w:sz w:val="24"/>
+          <w:szCs w:val="24"/>
+        </w:rPr>
+        <w:t xml:space="preserve"> </w:t>
+      </w:r>
+      <w:r>
+        <w:rPr>
+          <w:sz w:val="24"/>
+          <w:szCs w:val="24"/>
+        </w:rPr>
+        <w:t>1</w:t>
+      </w:r>
+      <w:r>
+        <w:rPr>
+          <w:sz w:val="24"/>
+          <w:szCs w:val="24"/>
+        </w:rPr>
+        <w:t xml:space="preserve"> fai</w:t>
       </w:r>
       <w:r>
         <w:rPr>
@@ -3429,28 +4017,10 @@
               <w:ind w:left="0"/>
             </w:pPr>
             <w:r>
-              <w:t>TCU_</w:t>
-            </w:r>
-            <w:r>
-              <w:t>3</w:t>
-            </w:r>
-            <w:r>
-              <w:t>_</w:t>
-            </w:r>
-            <w:r>
-              <w:t>1</w:t>
-            </w:r>
-            <w:r>
-              <w:t>_</w:t>
-            </w:r>
-            <w:r>
-              <w:t>5</w:t>
-            </w:r>
-            <w:r>
-              <w:t xml:space="preserve"> </w:t>
-            </w:r>
-            <w:r>
-              <w:t>modificaProdottoCorretto</w:t>
+              <w:t>TCI</w:t>
+            </w:r>
+            <w:r>
+              <w:t>_3_1_5 modificaProdottoCorretto</w:t>
             </w:r>
           </w:p>
         </w:tc>
@@ -3470,7 +4040,6 @@
               <w:ind w:left="0"/>
             </w:pPr>
             <w:r>
-              <w:lastRenderedPageBreak/>
               <w:t>Data</w:t>
             </w:r>
           </w:p>
@@ -3488,13 +4057,7 @@
               <w:ind w:left="0"/>
             </w:pPr>
             <w:r>
-              <w:t>2</w:t>
-            </w:r>
-            <w:r>
-              <w:t>9</w:t>
-            </w:r>
-            <w:r>
-              <w:t>/01/2022</w:t>
+              <w:t>29/01/2022</w:t>
             </w:r>
           </w:p>
         </w:tc>
@@ -3531,10 +4094,7 @@
               <w:ind w:left="0"/>
             </w:pPr>
             <w:r>
-              <w:t>Modifica il prodotto presente</w:t>
-            </w:r>
-            <w:r>
-              <w:t xml:space="preserve"> nel DB</w:t>
+              <w:t>Modifica il prodotto presente nel DB</w:t>
             </w:r>
           </w:p>
         </w:tc>
@@ -3627,248 +4187,6 @@
             </w:r>
             <w:r>
               <w:t>database non corrisponde a quanto atteso</w:t>
-            </w:r>
-          </w:p>
-        </w:tc>
-      </w:tr>
-    </w:tbl>
-    <w:p>
-      <w:pPr>
-        <w:pStyle w:val="Paragrafoelenco"/>
-        <w:tabs>
-          <w:tab w:val="left" w:pos="984"/>
-        </w:tabs>
-        <w:ind w:left="2328"/>
-      </w:pPr>
-    </w:p>
-    <w:tbl>
-      <w:tblPr>
-        <w:tblStyle w:val="Grigliatabella"/>
-        <w:tblW w:w="0" w:type="auto"/>
-        <w:tblInd w:w="2328" w:type="dxa"/>
-        <w:tblLook w:val="04A0" w:firstRow="1" w:lastRow="0" w:firstColumn="1" w:lastColumn="0" w:noHBand="0" w:noVBand="1"/>
-      </w:tblPr>
-      <w:tblGrid>
-        <w:gridCol w:w="3004"/>
-        <w:gridCol w:w="4296"/>
-      </w:tblGrid>
-      <w:tr>
-        <w:tc>
-          <w:tcPr>
-            <w:tcW w:w="3366" w:type="dxa"/>
-            <w:shd w:val="clear" w:color="auto" w:fill="9CC2E5" w:themeFill="accent5" w:themeFillTint="99"/>
-          </w:tcPr>
-          <w:p>
-            <w:pPr>
-              <w:pStyle w:val="Paragrafoelenco"/>
-              <w:tabs>
-                <w:tab w:val="left" w:pos="984"/>
-              </w:tabs>
-              <w:ind w:left="0"/>
-            </w:pPr>
-            <w:r>
-              <w:t>Test Case ID</w:t>
-            </w:r>
-          </w:p>
-        </w:tc>
-        <w:tc>
-          <w:tcPr>
-            <w:tcW w:w="3934" w:type="dxa"/>
-          </w:tcPr>
-          <w:p>
-            <w:pPr>
-              <w:pStyle w:val="Paragrafoelenco"/>
-              <w:tabs>
-                <w:tab w:val="left" w:pos="984"/>
-              </w:tabs>
-              <w:ind w:left="0"/>
-            </w:pPr>
-            <w:r>
-              <w:t>TCU_</w:t>
-            </w:r>
-            <w:r>
-              <w:t>3</w:t>
-            </w:r>
-            <w:r>
-              <w:t>_</w:t>
-            </w:r>
-            <w:r>
-              <w:t>1</w:t>
-            </w:r>
-            <w:r>
-              <w:t>_</w:t>
-            </w:r>
-            <w:r>
-              <w:t xml:space="preserve">1 </w:t>
-            </w:r>
-            <w:r>
-              <w:t>salva</w:t>
-            </w:r>
-            <w:r>
-              <w:t>Prodotto</w:t>
-            </w:r>
-            <w:r>
-              <w:t>TestPresente</w:t>
-            </w:r>
-          </w:p>
-        </w:tc>
-      </w:tr>
-      <w:tr>
-        <w:tc>
-          <w:tcPr>
-            <w:tcW w:w="3366" w:type="dxa"/>
-            <w:shd w:val="clear" w:color="auto" w:fill="9CC2E5" w:themeFill="accent5" w:themeFillTint="99"/>
-          </w:tcPr>
-          <w:p>
-            <w:pPr>
-              <w:pStyle w:val="Paragrafoelenco"/>
-              <w:tabs>
-                <w:tab w:val="left" w:pos="984"/>
-              </w:tabs>
-              <w:ind w:left="0"/>
-            </w:pPr>
-            <w:r>
-              <w:t>Data</w:t>
-            </w:r>
-          </w:p>
-        </w:tc>
-        <w:tc>
-          <w:tcPr>
-            <w:tcW w:w="3934" w:type="dxa"/>
-          </w:tcPr>
-          <w:p>
-            <w:pPr>
-              <w:pStyle w:val="Paragrafoelenco"/>
-              <w:tabs>
-                <w:tab w:val="left" w:pos="984"/>
-              </w:tabs>
-              <w:ind w:left="0"/>
-            </w:pPr>
-            <w:r>
-              <w:t>2</w:t>
-            </w:r>
-            <w:r>
-              <w:t>9</w:t>
-            </w:r>
-            <w:r>
-              <w:t>/01/2022</w:t>
-            </w:r>
-          </w:p>
-        </w:tc>
-      </w:tr>
-      <w:tr>
-        <w:tc>
-          <w:tcPr>
-            <w:tcW w:w="3366" w:type="dxa"/>
-            <w:shd w:val="clear" w:color="auto" w:fill="9CC2E5" w:themeFill="accent5" w:themeFillTint="99"/>
-          </w:tcPr>
-          <w:p>
-            <w:pPr>
-              <w:pStyle w:val="Paragrafoelenco"/>
-              <w:tabs>
-                <w:tab w:val="left" w:pos="984"/>
-              </w:tabs>
-              <w:ind w:left="0"/>
-            </w:pPr>
-            <w:r>
-              <w:t>Output atteso</w:t>
-            </w:r>
-          </w:p>
-        </w:tc>
-        <w:tc>
-          <w:tcPr>
-            <w:tcW w:w="3934" w:type="dxa"/>
-          </w:tcPr>
-          <w:p>
-            <w:pPr>
-              <w:pStyle w:val="Paragrafoelenco"/>
-              <w:tabs>
-                <w:tab w:val="left" w:pos="984"/>
-              </w:tabs>
-              <w:ind w:left="0"/>
-            </w:pPr>
-            <w:r>
-              <w:t xml:space="preserve">Lancia </w:t>
-            </w:r>
-            <w:r>
-              <w:t>JdbcSQLIntegrityConstraintViolationException</w:t>
-            </w:r>
-          </w:p>
-        </w:tc>
-      </w:tr>
-      <w:tr>
-        <w:tc>
-          <w:tcPr>
-            <w:tcW w:w="3366" w:type="dxa"/>
-            <w:shd w:val="clear" w:color="auto" w:fill="9CC2E5" w:themeFill="accent5" w:themeFillTint="99"/>
-          </w:tcPr>
-          <w:p>
-            <w:pPr>
-              <w:pStyle w:val="Paragrafoelenco"/>
-              <w:tabs>
-                <w:tab w:val="left" w:pos="984"/>
-              </w:tabs>
-              <w:ind w:left="0"/>
-            </w:pPr>
-            <w:r>
-              <w:t>Output del sistema</w:t>
-            </w:r>
-          </w:p>
-        </w:tc>
-        <w:tc>
-          <w:tcPr>
-            <w:tcW w:w="3934" w:type="dxa"/>
-          </w:tcPr>
-          <w:p>
-            <w:pPr>
-              <w:pStyle w:val="Paragrafoelenco"/>
-              <w:tabs>
-                <w:tab w:val="left" w:pos="984"/>
-              </w:tabs>
-              <w:ind w:left="0"/>
-            </w:pPr>
-            <w:r>
-              <w:t>AssersionFailedError</w:t>
-            </w:r>
-          </w:p>
-        </w:tc>
-      </w:tr>
-      <w:tr>
-        <w:trPr>
-          <w:trHeight w:val="58"/>
-        </w:trPr>
-        <w:tc>
-          <w:tcPr>
-            <w:tcW w:w="3366" w:type="dxa"/>
-            <w:shd w:val="clear" w:color="auto" w:fill="9CC2E5" w:themeFill="accent5" w:themeFillTint="99"/>
-          </w:tcPr>
-          <w:p>
-            <w:pPr>
-              <w:pStyle w:val="Paragrafoelenco"/>
-              <w:tabs>
-                <w:tab w:val="left" w:pos="984"/>
-              </w:tabs>
-              <w:ind w:left="0"/>
-            </w:pPr>
-            <w:r>
-              <w:t>Errore</w:t>
-            </w:r>
-          </w:p>
-        </w:tc>
-        <w:tc>
-          <w:tcPr>
-            <w:tcW w:w="3934" w:type="dxa"/>
-          </w:tcPr>
-          <w:p>
-            <w:pPr>
-              <w:pStyle w:val="Paragrafoelenco"/>
-              <w:tabs>
-                <w:tab w:val="left" w:pos="984"/>
-              </w:tabs>
-              <w:ind w:left="0"/>
-            </w:pPr>
-            <w:r>
-              <w:t>Non lancia l’eccezione attesa</w:t>
             </w:r>
           </w:p>
         </w:tc>
@@ -3911,6 +4229,7 @@
           <w:sz w:val="28"/>
           <w:szCs w:val="28"/>
         </w:rPr>
+        <w:lastRenderedPageBreak/>
         <w:t>IPhotoDao</w:t>
       </w:r>
     </w:p>
@@ -3931,14 +4250,15 @@
         <w:rPr>
           <w:b/>
           <w:bCs/>
+          <w:noProof/>
           <w:sz w:val="28"/>
           <w:szCs w:val="28"/>
         </w:rPr>
         <w:drawing>
-          <wp:inline distT="0" distB="0" distL="0" distR="0" wp14:anchorId="172520B0" wp14:editId="0663AB91">
-            <wp:extent cx="4892464" cy="2156647"/>
-            <wp:effectExtent l="0" t="0" r="3810" b="0"/>
-            <wp:docPr id="2102238893" name="Immagine 1"/>
+          <wp:inline distT="0" distB="0" distL="0" distR="0" wp14:anchorId="053C67D4" wp14:editId="212A8EF9">
+            <wp:extent cx="3604572" cy="2331922"/>
+            <wp:effectExtent l="0" t="0" r="0" b="0"/>
+            <wp:docPr id="501535938" name="Immagine 2"/>
             <wp:cNvGraphicFramePr>
               <a:graphicFrameLocks xmlns:a="http://schemas.openxmlformats.org/drawingml/2006/main" noChangeAspect="1"/>
             </wp:cNvGraphicFramePr>
@@ -3946,11 +4266,17 @@
               <a:graphicData uri="http://schemas.openxmlformats.org/drawingml/2006/picture">
                 <pic:pic xmlns:pic="http://schemas.openxmlformats.org/drawingml/2006/picture">
                   <pic:nvPicPr>
-                    <pic:cNvPr id="2102238893" name=""/>
+                    <pic:cNvPr id="501535938" name="Immagine 501535938"/>
                     <pic:cNvPicPr/>
                   </pic:nvPicPr>
                   <pic:blipFill>
-                    <a:blip r:embed="rId10"/>
+                    <a:blip r:embed="rId11">
+                      <a:extLst>
+                        <a:ext uri="{28A0092B-C50C-407E-A947-70E740481C1C}">
+                          <a14:useLocalDpi xmlns:a14="http://schemas.microsoft.com/office/drawing/2010/main" val="0"/>
+                        </a:ext>
+                      </a:extLst>
+                    </a:blip>
                     <a:stretch>
                       <a:fillRect/>
                     </a:stretch>
@@ -3958,7 +4284,7 @@
                   <pic:spPr>
                     <a:xfrm>
                       <a:off x="0" y="0"/>
-                      <a:ext cx="4892464" cy="2156647"/>
+                      <a:ext cx="3604572" cy="2331922"/>
                     </a:xfrm>
                     <a:prstGeom prst="rect">
                       <a:avLst/>
@@ -3972,26 +4298,40 @@
       </w:r>
     </w:p>
     <w:p>
-      <w:r>
-        <w:tab/>
-      </w:r>
-      <w:r>
-        <w:tab/>
-      </w:r>
-      <w:r>
+      <w:pPr>
         <w:rPr>
           <w:sz w:val="24"/>
           <w:szCs w:val="24"/>
         </w:rPr>
-        <w:t>Non sono state rivelate failure d</w:t>
+      </w:pPr>
+      <w:r>
+        <w:tab/>
+      </w:r>
+      <w:r>
+        <w:tab/>
       </w:r>
       <w:r>
         <w:rPr>
           <w:sz w:val="24"/>
           <w:szCs w:val="24"/>
         </w:rPr>
+        <w:t>Non sono state rivelate failure d</w:t>
+      </w:r>
+      <w:r>
+        <w:rPr>
+          <w:sz w:val="24"/>
+          <w:szCs w:val="24"/>
+        </w:rPr>
         <w:t>urante il test</w:t>
       </w:r>
+    </w:p>
+    <w:p>
+      <w:pPr>
+        <w:rPr>
+          <w:b/>
+          <w:bCs/>
+        </w:rPr>
+      </w:pPr>
     </w:p>
     <w:sectPr>
       <w:pgSz w:w="11906" w:h="16838"/>

</xml_diff>